<commit_message>
Karma y DevOps 1.1.0
Vamos a comenzar a utilizar Karma, se meten las primeras configuraciones, se actualiza el documento y el readme
</commit_message>
<xml_diff>
--- a/Manual Jamine y Karma.docx
+++ b/Manual Jamine y Karma.docx
@@ -52,12 +52,16 @@
     <w:p/>
     <w:p/>
     <w:p/>
-    <w:p>
-      <w:bookmarkStart w:id="1" w:name="_GoBack"/>
-      <w:bookmarkEnd w:id="1"/>
-    </w:p>
+    <w:p/>
     <w:sdt>
       <w:sdtPr>
+        <w:rPr>
+          <w:rFonts w:asciiTheme="minorHAnsi" w:eastAsiaTheme="minorHAnsi" w:hAnsiTheme="minorHAnsi" w:cstheme="minorBidi"/>
+          <w:color w:val="auto"/>
+          <w:sz w:val="22"/>
+          <w:szCs w:val="22"/>
+          <w:lang w:eastAsia="en-US"/>
+        </w:rPr>
         <w:id w:val="-1359576804"/>
         <w:docPartObj>
           <w:docPartGallery w:val="Table of Contents"/>
@@ -66,13 +70,8 @@
       </w:sdtPr>
       <w:sdtEndPr>
         <w:rPr>
-          <w:rFonts w:asciiTheme="minorHAnsi" w:eastAsiaTheme="minorHAnsi" w:hAnsiTheme="minorHAnsi" w:cstheme="minorBidi"/>
           <w:b/>
           <w:bCs/>
-          <w:color w:val="auto"/>
-          <w:sz w:val="22"/>
-          <w:szCs w:val="22"/>
-          <w:lang w:eastAsia="en-US"/>
         </w:rPr>
       </w:sdtEndPr>
       <w:sdtContent>
@@ -2249,73 +2248,54 @@
       <w:pPr>
         <w:pStyle w:val="Ttulo2"/>
       </w:pPr>
-      <w:bookmarkStart w:id="2" w:name="_Toc16161820"/>
+      <w:bookmarkStart w:id="1" w:name="_Toc16161820"/>
       <w:r>
         <w:t>Introducción.</w:t>
       </w:r>
+      <w:bookmarkEnd w:id="1"/>
+    </w:p>
+    <w:p>
+      <w:pPr>
+        <w:ind w:left="720"/>
+      </w:pPr>
+      <w:r>
+        <w:t xml:space="preserve">Cuando desarrollamos una aplicación, es necesario generar test sobre los distintos elementos de nuestra App para comprobar que cada uno de los elementos mínimos de código funcionan de manera correcta. </w:t>
+      </w:r>
+    </w:p>
+    <w:p>
+      <w:pPr>
+        <w:ind w:left="720"/>
+      </w:pPr>
+      <w:r>
+        <w:t>Hay que diferenciar entre prueba funcional y prueba unitaria</w:t>
+      </w:r>
+      <w:r>
+        <w:t xml:space="preserve">. La prueba funcional nos permite comprobar si se cumple una especificación, un requisito o una funcionalidad de la aplicación, aunque está utilice diferentes componentes, servicios y capas (Ej: para hacer el log necesitaremos un servicio, un componente y algunos métodos). </w:t>
+      </w:r>
+    </w:p>
+    <w:p>
+      <w:pPr>
+        <w:ind w:left="720"/>
+      </w:pPr>
+      <w:r>
+        <w:t>La prueba unitaria se utiliza para probar una unidad mínima funcional de código (Ej: comprobar si un método nos devuelve un número o una cadena de caracteres</w:t>
+      </w:r>
+      <w:r>
+        <w:t>, si existe una etiqueta o si ante un evento se genera código específico en el DOM</w:t>
+      </w:r>
+      <w:r>
+        <w:t>). Es muy importante ser plenamente consciente de que cada prueba debe quedar totalmente encapsulada y no requerir ningún elemento externo a la propia prueba, es decir, si un método tiene valores de entrada, estos deberán ser proporcionados por la persona que realiza la prueba y no enviárselos desde otro método/servicio.</w:t>
+      </w:r>
+    </w:p>
+    <w:p>
+      <w:pPr>
+        <w:pStyle w:val="Ttulo3"/>
+      </w:pPr>
+      <w:bookmarkStart w:id="2" w:name="_Toc16161821"/>
+      <w:r>
+        <w:t>Versiones del proyecto.</w:t>
+      </w:r>
       <w:bookmarkEnd w:id="2"/>
-    </w:p>
-    <w:p>
-      <w:pPr>
-        <w:ind w:left="720"/>
-      </w:pPr>
-      <w:r>
-        <w:t xml:space="preserve">Cuando desarrollamos una aplicación, es necesario generar test sobre los distintos elementos de nuestra App para comprobar que cada uno de los elementos mínimos de código funcionan de manera correcta. </w:t>
-      </w:r>
-    </w:p>
-    <w:p>
-      <w:pPr>
-        <w:ind w:left="720"/>
-      </w:pPr>
-      <w:r>
-        <w:t>Hay que diferenciar entre prueba funcional y prueba unitaria</w:t>
-      </w:r>
-      <w:r>
-        <w:t>. La prueba funcional nos permite comprobar si se cumple una especificación, un requisito o una funcionalidad de la aplicación, aunque está utilice diferentes componentes, servicios y capas (</w:t>
-      </w:r>
-      <w:proofErr w:type="spellStart"/>
-      <w:r>
-        <w:t>Ej</w:t>
-      </w:r>
-      <w:proofErr w:type="spellEnd"/>
-      <w:r>
-        <w:t xml:space="preserve">: para hacer el log necesitaremos un servicio, un componente y algunos métodos). </w:t>
-      </w:r>
-    </w:p>
-    <w:p>
-      <w:pPr>
-        <w:ind w:left="720"/>
-      </w:pPr>
-      <w:r>
-        <w:t>La prueba unitaria se utiliza para probar una unidad mínima funcional de código (</w:t>
-      </w:r>
-      <w:proofErr w:type="spellStart"/>
-      <w:r>
-        <w:t>Ej</w:t>
-      </w:r>
-      <w:proofErr w:type="spellEnd"/>
-      <w:r>
-        <w:t>: comprobar si un método nos devuelve un número o una cadena de caracteres</w:t>
-      </w:r>
-      <w:r>
-        <w:t>, si existe una etiqueta o si ante un evento se genera código específico en el DOM</w:t>
-      </w:r>
-      <w:r>
-        <w:t>). Es muy importante ser plenamente consciente de que cada prueba debe quedar totalmente encapsulada y no requerir ningún elemento externo a la propia prueba, es decir, si un método tiene valores de entrada, estos deberán ser proporcionados por la persona que realiza la prueba y no enviárselos desde otro método/servicio.</w:t>
-      </w:r>
-    </w:p>
-    <w:p>
-      <w:pPr>
-        <w:pStyle w:val="Ttulo3"/>
-      </w:pPr>
-      <w:bookmarkStart w:id="3" w:name="_Toc16161821"/>
-      <w:r>
-        <w:t>Versiones del proyecto</w:t>
-      </w:r>
-      <w:r>
-        <w:t>.</w:t>
-      </w:r>
-      <w:bookmarkEnd w:id="3"/>
     </w:p>
     <w:p>
       <w:pPr>
@@ -2362,11 +2342,11 @@
           <w:numId w:val="11"/>
         </w:numPr>
       </w:pPr>
-      <w:bookmarkStart w:id="4" w:name="_Toc16161822"/>
+      <w:bookmarkStart w:id="3" w:name="_Toc16161822"/>
       <w:r>
         <w:t>¿Qué es Jasmine?</w:t>
       </w:r>
-      <w:bookmarkEnd w:id="4"/>
+      <w:bookmarkEnd w:id="3"/>
     </w:p>
     <w:p>
       <w:pPr>
@@ -2395,11 +2375,11 @@
           <w:numId w:val="11"/>
         </w:numPr>
       </w:pPr>
-      <w:bookmarkStart w:id="5" w:name="_Toc16161823"/>
+      <w:bookmarkStart w:id="4" w:name="_Toc16161823"/>
       <w:r>
         <w:t>¿Qué es karma?</w:t>
       </w:r>
-      <w:bookmarkEnd w:id="5"/>
+      <w:bookmarkEnd w:id="4"/>
     </w:p>
     <w:p>
       <w:pPr>
@@ -2422,11 +2402,11 @@
           <w:numId w:val="11"/>
         </w:numPr>
       </w:pPr>
-      <w:bookmarkStart w:id="6" w:name="_Toc16161824"/>
+      <w:bookmarkStart w:id="5" w:name="_Toc16161824"/>
       <w:r>
         <w:t>¿Cómo instalamos y utilizamos estos 2 Frameworks?</w:t>
       </w:r>
-      <w:bookmarkEnd w:id="6"/>
+      <w:bookmarkEnd w:id="5"/>
     </w:p>
     <w:p>
       <w:pPr>
@@ -2449,12 +2429,12 @@
           <w:numId w:val="11"/>
         </w:numPr>
       </w:pPr>
-      <w:bookmarkStart w:id="7" w:name="_Toc16161825"/>
+      <w:bookmarkStart w:id="6" w:name="_Toc16161825"/>
       <w:r>
         <w:lastRenderedPageBreak/>
         <w:t>¿Como creamos una prueba unitaria?</w:t>
       </w:r>
-      <w:bookmarkEnd w:id="7"/>
+      <w:bookmarkEnd w:id="6"/>
     </w:p>
     <w:p>
       <w:pPr>
@@ -2464,36 +2444,15 @@
         <w:t>Si estamos utilizando Angular CLI para la creación de componentes (</w:t>
       </w:r>
       <w:r>
-        <w:t xml:space="preserve">Si no se está haciendo así, empieza a hacerlo), cuando generas un componente nuevo se creara automáticamente un fichero con el nombre del documento pero con la especificación </w:t>
-      </w:r>
-      <w:proofErr w:type="gramStart"/>
-      <w:r>
-        <w:t>“</w:t>
+        <w:t>Si no se está haciendo así, empieza a hacerlo), cuando generas un componente nuevo se creara automáticamente un fichero con el nombre del documento pero con la especificación “</w:t>
       </w:r>
       <w:r>
         <w:rPr>
           <w:b/>
           <w:bCs/>
         </w:rPr>
-        <w:t>.</w:t>
-      </w:r>
-      <w:proofErr w:type="spellStart"/>
-      <w:r>
-        <w:rPr>
-          <w:b/>
-          <w:bCs/>
-        </w:rPr>
-        <w:t>spec</w:t>
-      </w:r>
-      <w:proofErr w:type="gramEnd"/>
-      <w:r>
-        <w:rPr>
-          <w:b/>
-          <w:bCs/>
-        </w:rPr>
-        <w:t>.ts</w:t>
-      </w:r>
-      <w:proofErr w:type="spellEnd"/>
+        <w:t>.spec.ts</w:t>
+      </w:r>
       <w:r>
         <w:t>”.</w:t>
       </w:r>
@@ -2630,15 +2589,7 @@
         <w:ind w:left="705"/>
       </w:pPr>
       <w:r>
-        <w:t>En caso de querer hacer pruebas unitarias sobre un servicio (no lo generamos como un componente, si no como un “</w:t>
-      </w:r>
-      <w:proofErr w:type="spellStart"/>
-      <w:r>
-        <w:t>service</w:t>
-      </w:r>
-      <w:proofErr w:type="spellEnd"/>
-      <w:r>
-        <w:t>” será necesario generar el fichero de manera manual, generando el código básico de un componente de pruebas que se explicará a continuación.</w:t>
+        <w:t>En caso de querer hacer pruebas unitarias sobre un servicio (no lo generamos como un componente, si no como un “service” será necesario generar el fichero de manera manual, generando el código básico de un componente de pruebas que se explicará a continuación.</w:t>
       </w:r>
     </w:p>
     <w:p>
@@ -2654,11 +2605,11 @@
           <w:numId w:val="11"/>
         </w:numPr>
       </w:pPr>
-      <w:bookmarkStart w:id="8" w:name="_Toc16161826"/>
+      <w:bookmarkStart w:id="7" w:name="_Toc16161826"/>
       <w:r>
         <w:t>Estructura básica de un componente de pruebas utilizando Jasmine.</w:t>
       </w:r>
-      <w:bookmarkEnd w:id="8"/>
+      <w:bookmarkEnd w:id="7"/>
     </w:p>
     <w:p>
       <w:pPr>
@@ -2756,23 +2707,7 @@
         <w:ind w:left="1065"/>
       </w:pPr>
       <w:r>
-        <w:t>Aquí tenemos que destacar (por que probablemente no hayas trabajado nunca con ellas) tas librerías “</w:t>
-      </w:r>
-      <w:proofErr w:type="spellStart"/>
-      <w:r>
-        <w:t>TestBed</w:t>
-      </w:r>
-      <w:proofErr w:type="spellEnd"/>
-      <w:r>
-        <w:t>” y “</w:t>
-      </w:r>
-      <w:proofErr w:type="spellStart"/>
-      <w:r>
-        <w:t>ComponentFixture</w:t>
-      </w:r>
-      <w:proofErr w:type="spellEnd"/>
-      <w:r>
-        <w:t>”.</w:t>
+        <w:t>Aquí tenemos que destacar (por que probablemente no hayas trabajado nunca con ellas) tas librerías “TestBed” y “ComponentFixture”.</w:t>
       </w:r>
     </w:p>
     <w:p>
@@ -2785,21 +2720,8 @@
       <w:r>
         <w:t xml:space="preserve"> </w:t>
       </w:r>
-      <w:proofErr w:type="spellStart"/>
-      <w:r>
-        <w:t>TestBed</w:t>
-      </w:r>
-      <w:proofErr w:type="spellEnd"/>
-      <w:r>
-        <w:t>: Esta librería nos va a permitir generar una clase “@</w:t>
-      </w:r>
-      <w:proofErr w:type="spellStart"/>
-      <w:r>
-        <w:t>NgModule</w:t>
-      </w:r>
-      <w:proofErr w:type="spellEnd"/>
-      <w:r>
-        <w:t>” para este componente de manera automática. Se utilizará en la siguiente sección de este punto.</w:t>
+      <w:r>
+        <w:t>TestBed: Esta librería nos va a permitir generar una clase “@NgModule” para este componente de manera automática. Se utilizará en la siguiente sección de este punto.</w:t>
       </w:r>
     </w:p>
     <w:p>
@@ -2807,15 +2729,7 @@
         <w:ind w:left="1416"/>
       </w:pPr>
       <w:r>
-        <w:t xml:space="preserve">- </w:t>
-      </w:r>
-      <w:proofErr w:type="spellStart"/>
-      <w:r>
-        <w:t>ComponentFixture</w:t>
-      </w:r>
-      <w:proofErr w:type="spellEnd"/>
-      <w:r>
-        <w:t xml:space="preserve">: Está </w:t>
+        <w:t xml:space="preserve">- ComponentFixture: Está </w:t>
       </w:r>
       <w:r>
         <w:t>librería nos va a permitir crear una instancia del componente sobre el que vamos a realizar todas nuestras pruebas.</w:t>
@@ -2848,15 +2762,7 @@
         </w:numPr>
       </w:pPr>
       <w:r>
-        <w:t xml:space="preserve">Módulo principal: También generaremos el módulo de la aplicación gracias a la librería </w:t>
-      </w:r>
-      <w:proofErr w:type="spellStart"/>
-      <w:r>
-        <w:t>TestBed</w:t>
-      </w:r>
-      <w:proofErr w:type="spellEnd"/>
-      <w:r>
-        <w:t>.</w:t>
+        <w:t>Módulo principal: También generaremos el módulo de la aplicación gracias a la librería TestBed.</w:t>
       </w:r>
     </w:p>
     <w:p>
@@ -2990,11 +2896,11 @@
           <w:numId w:val="11"/>
         </w:numPr>
       </w:pPr>
-      <w:bookmarkStart w:id="9" w:name="_Toc16161827"/>
+      <w:bookmarkStart w:id="8" w:name="_Toc16161827"/>
       <w:r>
         <w:t>Lanzando las pruebas y entendiendo el menú.</w:t>
       </w:r>
-      <w:bookmarkEnd w:id="9"/>
+      <w:bookmarkEnd w:id="8"/>
     </w:p>
     <w:p>
       <w:pPr>
@@ -3450,33 +3356,25 @@
           <w:numId w:val="11"/>
         </w:numPr>
       </w:pPr>
-      <w:bookmarkStart w:id="10" w:name="_Toc16161828"/>
+      <w:bookmarkStart w:id="9" w:name="_Toc16161828"/>
       <w:r>
         <w:t>Ciclos de vida de las pruebas unitarias.</w:t>
       </w:r>
-      <w:bookmarkEnd w:id="10"/>
-    </w:p>
-    <w:p>
-      <w:pPr>
-        <w:pStyle w:val="Prrafodelista"/>
-      </w:pPr>
-      <w:r>
-        <w:t xml:space="preserve">Cuando hablamos de pruebas unitarias y vemos un poco de </w:t>
-      </w:r>
-      <w:proofErr w:type="spellStart"/>
-      <w:r>
-        <w:t>sucódigo</w:t>
-      </w:r>
-      <w:proofErr w:type="spellEnd"/>
-      <w:r>
-        <w:t>, es fácil creer que su funcionamiento, ejecución y ciclo de vida es como el de un componente de Angular normal, pero esto no es así, ya que el ciclo de vida de un componente de pruebas es fragmentado. Cada método o prueba se ejecuta de manera independiente, pudiendo especificar métodos que harán tareas antes o después de cada prueba, al inicio de todas las pruebas, al final de todas…</w:t>
+      <w:bookmarkEnd w:id="9"/>
+    </w:p>
+    <w:p>
+      <w:pPr>
+        <w:pStyle w:val="Prrafodelista"/>
+      </w:pPr>
+      <w:r>
+        <w:t>Cuando hablamos de pruebas unitarias y vemos un poco de sucódigo, es fácil creer que su funcionamiento, ejecución y ciclo de vida es como el de un componente de Angular normal, pero esto no es así, ya que el ciclo de vida de un componente de pruebas es fragmentado. Cada método o prueba se ejecuta de manera independiente, pudiendo especificar métodos que harán tareas antes o después de cada prueba, al inicio de todas las pruebas, al final de todas…</w:t>
       </w:r>
     </w:p>
     <w:p>
       <w:pPr>
         <w:pStyle w:val="Ttulo3"/>
       </w:pPr>
-      <w:bookmarkStart w:id="11" w:name="_Toc16161829"/>
+      <w:bookmarkStart w:id="10" w:name="_Toc16161829"/>
       <w:r>
         <w:lastRenderedPageBreak/>
         <w:t>6</w:t>
@@ -3490,30 +3388,20 @@
       <w:r>
         <w:t xml:space="preserve">.  </w:t>
       </w:r>
-      <w:proofErr w:type="spellStart"/>
       <w:r>
         <w:t>BeforeEach</w:t>
       </w:r>
-      <w:proofErr w:type="spellEnd"/>
       <w:r>
         <w:t>.</w:t>
       </w:r>
-      <w:bookmarkEnd w:id="11"/>
-    </w:p>
-    <w:p>
-      <w:pPr>
-        <w:pStyle w:val="Prrafodelista"/>
-      </w:pPr>
-      <w:r>
-        <w:t>Este ciclo de vida nos lo encontramos en todos los ficheros de pruebas unitarias cuando son creados por Angular CLI. Esto nos va a permitir ejecutar todo el código que esté dentro de este método antes de cata una de las pruebas que hagamos (los métodos que empiezan con “</w:t>
-      </w:r>
-      <w:proofErr w:type="spellStart"/>
-      <w:r>
-        <w:t>It</w:t>
-      </w:r>
-      <w:proofErr w:type="spellEnd"/>
-      <w:r>
-        <w:t>(‘prueba’)).</w:t>
+      <w:bookmarkEnd w:id="10"/>
+    </w:p>
+    <w:p>
+      <w:pPr>
+        <w:pStyle w:val="Prrafodelista"/>
+      </w:pPr>
+      <w:r>
+        <w:t>Este ciclo de vida nos lo encontramos en todos los ficheros de pruebas unitarias cuando son creados por Angular CLI. Esto nos va a permitir ejecutar todo el código que esté dentro de este método antes de cata una de las pruebas que hagamos (los métodos que empiezan con “It(‘prueba’)).</w:t>
       </w:r>
     </w:p>
     <w:p>
@@ -3580,7 +3468,7 @@
       <w:pPr>
         <w:pStyle w:val="Ttulo3"/>
       </w:pPr>
-      <w:bookmarkStart w:id="12" w:name="_Toc16161830"/>
+      <w:bookmarkStart w:id="11" w:name="_Toc16161830"/>
       <w:r>
         <w:t>6</w:t>
       </w:r>
@@ -3591,33 +3479,23 @@
         <w:t>2</w:t>
       </w:r>
       <w:r>
-        <w:t xml:space="preserve">.  </w:t>
-      </w:r>
-      <w:proofErr w:type="spellStart"/>
-      <w:r>
-        <w:t>After</w:t>
+        <w:t>.  After</w:t>
       </w:r>
       <w:r>
         <w:t>Each</w:t>
       </w:r>
-      <w:proofErr w:type="spellEnd"/>
       <w:r>
         <w:t>.</w:t>
       </w:r>
-      <w:bookmarkEnd w:id="12"/>
-    </w:p>
-    <w:p>
-      <w:pPr>
-        <w:pStyle w:val="Prrafodelista"/>
-      </w:pPr>
-      <w:r>
-        <w:t>Este método va a ejecutarse después de cada uno de los métodos “</w:t>
-      </w:r>
-      <w:proofErr w:type="spellStart"/>
-      <w:r>
-        <w:t>It</w:t>
-      </w:r>
-      <w:proofErr w:type="spellEnd"/>
+      <w:bookmarkEnd w:id="11"/>
+    </w:p>
+    <w:p>
+      <w:pPr>
+        <w:pStyle w:val="Prrafodelista"/>
+      </w:pPr>
+      <w:r>
+        <w:t>Este método va a ejecutarse después de cada uno de los métodos “It</w:t>
+      </w:r>
       <w:r>
         <w:t>”</w:t>
       </w:r>
@@ -3681,7 +3559,7 @@
       <w:pPr>
         <w:pStyle w:val="Ttulo3"/>
       </w:pPr>
-      <w:bookmarkStart w:id="13" w:name="_Toc16161831"/>
+      <w:bookmarkStart w:id="12" w:name="_Toc16161831"/>
       <w:r>
         <w:t>6</w:t>
       </w:r>
@@ -3694,18 +3572,13 @@
       <w:r>
         <w:t xml:space="preserve">.  </w:t>
       </w:r>
-      <w:proofErr w:type="spellStart"/>
       <w:r>
         <w:t>Before</w:t>
       </w:r>
       <w:r>
-        <w:t>All</w:t>
-      </w:r>
-      <w:proofErr w:type="spellEnd"/>
-      <w:r>
-        <w:t>.</w:t>
-      </w:r>
-      <w:bookmarkEnd w:id="13"/>
+        <w:t>All.</w:t>
+      </w:r>
+      <w:bookmarkEnd w:id="12"/>
     </w:p>
     <w:p>
       <w:pPr>
@@ -3777,7 +3650,7 @@
       <w:pPr>
         <w:pStyle w:val="Ttulo3"/>
       </w:pPr>
-      <w:bookmarkStart w:id="14" w:name="_Toc16161832"/>
+      <w:bookmarkStart w:id="13" w:name="_Toc16161832"/>
       <w:r>
         <w:t>6</w:t>
       </w:r>
@@ -3788,40 +3661,16 @@
         <w:t>4</w:t>
       </w:r>
       <w:r>
-        <w:t xml:space="preserve">.  </w:t>
-      </w:r>
-      <w:proofErr w:type="spellStart"/>
-      <w:r>
-        <w:t>AfterAll</w:t>
-      </w:r>
-      <w:proofErr w:type="spellEnd"/>
-      <w:r>
-        <w:t>.</w:t>
-      </w:r>
-      <w:bookmarkEnd w:id="14"/>
-    </w:p>
-    <w:p>
-      <w:pPr>
-        <w:pStyle w:val="Prrafodelista"/>
-      </w:pPr>
-      <w:r>
-        <w:t xml:space="preserve">Este método va a ejecutarse siempre al final de la ejecución </w:t>
-      </w:r>
-      <w:proofErr w:type="gramStart"/>
-      <w:r>
-        <w:t>e</w:t>
-      </w:r>
-      <w:proofErr w:type="gramEnd"/>
-      <w:r>
-        <w:t xml:space="preserve"> todas las pruebas, es decir, será el último método que se ejecute antes de finalizar las pruebas del </w:t>
-      </w:r>
-      <w:proofErr w:type="spellStart"/>
-      <w:r>
-        <w:t>compoente</w:t>
-      </w:r>
-      <w:proofErr w:type="spellEnd"/>
-      <w:r>
-        <w:t>.</w:t>
+        <w:t>.  AfterAll.</w:t>
+      </w:r>
+      <w:bookmarkEnd w:id="13"/>
+    </w:p>
+    <w:p>
+      <w:pPr>
+        <w:pStyle w:val="Prrafodelista"/>
+      </w:pPr>
+      <w:r>
+        <w:t>Este método va a ejecutarse siempre al final de la ejecución e todas las pruebas, es decir, será el último método que se ejecute antes de finalizar las pruebas del compoente.</w:t>
       </w:r>
     </w:p>
     <w:p>
@@ -3893,7 +3742,7 @@
       <w:pPr>
         <w:pStyle w:val="Ttulo3"/>
       </w:pPr>
-      <w:bookmarkStart w:id="15" w:name="_Toc16161833"/>
+      <w:bookmarkStart w:id="14" w:name="_Toc16161833"/>
       <w:r>
         <w:lastRenderedPageBreak/>
         <w:t>6</w:t>
@@ -3901,7 +3750,7 @@
       <w:r>
         <w:t>.5. Resumen.</w:t>
       </w:r>
-      <w:bookmarkEnd w:id="15"/>
+      <w:bookmarkEnd w:id="14"/>
     </w:p>
     <w:p>
       <w:pPr>
@@ -3977,39 +3826,7 @@
         <w:pStyle w:val="Prrafodelista"/>
       </w:pPr>
       <w:r>
-        <w:t xml:space="preserve">Como se puede ver el primero es </w:t>
-      </w:r>
-      <w:proofErr w:type="spellStart"/>
-      <w:r>
-        <w:t>beforeAll</w:t>
-      </w:r>
-      <w:proofErr w:type="spellEnd"/>
-      <w:r>
-        <w:t xml:space="preserve">, seguido de tantos </w:t>
-      </w:r>
-      <w:proofErr w:type="spellStart"/>
-      <w:r>
-        <w:t>beforeEach</w:t>
-      </w:r>
-      <w:proofErr w:type="spellEnd"/>
-      <w:r>
-        <w:t>/</w:t>
-      </w:r>
-      <w:proofErr w:type="spellStart"/>
-      <w:r>
-        <w:t>afterEach</w:t>
-      </w:r>
-      <w:proofErr w:type="spellEnd"/>
-      <w:r>
-        <w:t xml:space="preserve"> como pruebas unitarias tenga la aplicación y para finalizar un </w:t>
-      </w:r>
-      <w:proofErr w:type="spellStart"/>
-      <w:r>
-        <w:t>afterAll</w:t>
-      </w:r>
-      <w:proofErr w:type="spellEnd"/>
-      <w:r>
-        <w:t>.</w:t>
+        <w:t>Como se puede ver el primero es beforeAll, seguido de tantos beforeEach/afterEach como pruebas unitarias tenga la aplicación y para finalizar un afterAll.</w:t>
       </w:r>
     </w:p>
     <w:p>
@@ -4025,11 +3842,11 @@
           <w:numId w:val="11"/>
         </w:numPr>
       </w:pPr>
-      <w:bookmarkStart w:id="16" w:name="_Toc16161834"/>
+      <w:bookmarkStart w:id="15" w:name="_Toc16161834"/>
       <w:r>
         <w:t>Creando nuestras primeras pruebas.</w:t>
       </w:r>
-      <w:bookmarkEnd w:id="16"/>
+      <w:bookmarkEnd w:id="15"/>
     </w:p>
     <w:p>
       <w:pPr>
@@ -4047,15 +3864,7 @@
         <w:pStyle w:val="Prrafodelista"/>
       </w:pPr>
       <w:r>
-        <w:t>Lo primero es distinguir entre pruebas unitarias del componente(</w:t>
-      </w:r>
-      <w:proofErr w:type="spellStart"/>
-      <w:r>
-        <w:t>typescript</w:t>
-      </w:r>
-      <w:proofErr w:type="spellEnd"/>
-      <w:r>
-        <w:t>) y de la parte HTML(DOM), ya que, aunque su formato, estructura y métodos son iguales, existen diferencias a la hora de instanciar las variables que vamos a utilizar.</w:t>
+        <w:t>Lo primero es distinguir entre pruebas unitarias del componente(typescript) y de la parte HTML(DOM), ya que, aunque su formato, estructura y métodos son iguales, existen diferencias a la hora de instanciar las variables que vamos a utilizar.</w:t>
       </w:r>
     </w:p>
     <w:p>
@@ -4201,15 +4010,7 @@
         </w:numPr>
       </w:pPr>
       <w:r>
-        <w:t>Lo primero que hacemos es usar el comando “</w:t>
-      </w:r>
-      <w:proofErr w:type="spellStart"/>
-      <w:r>
-        <w:t>expect</w:t>
-      </w:r>
-      <w:proofErr w:type="spellEnd"/>
-      <w:r>
-        <w:t>” para decir al método que es lo que debería hacer esta prueba.</w:t>
+        <w:t>Lo primero que hacemos es usar el comando “expect” para decir al método que es lo que debería hacer esta prueba.</w:t>
       </w:r>
     </w:p>
     <w:p>
@@ -4221,15 +4022,7 @@
         </w:numPr>
       </w:pPr>
       <w:r>
-        <w:t>Utilizamos la variable “</w:t>
-      </w:r>
-      <w:proofErr w:type="spellStart"/>
-      <w:r>
-        <w:t>compiled</w:t>
-      </w:r>
-      <w:proofErr w:type="spellEnd"/>
-      <w:r>
-        <w:t xml:space="preserve">” creada </w:t>
+        <w:t xml:space="preserve">Utilizamos la variable “compiled” creada </w:t>
       </w:r>
       <w:r>
         <w:t>anteriormente (</w:t>
@@ -4238,17 +4031,7 @@
         <w:t>a</w:t>
       </w:r>
       <w:r>
-        <w:t xml:space="preserve"> la que hemos asignado el valor de “</w:t>
-      </w:r>
-      <w:proofErr w:type="spellStart"/>
-      <w:proofErr w:type="gramStart"/>
-      <w:r>
-        <w:t>fixture.debugElement.nativeElement</w:t>
-      </w:r>
-      <w:proofErr w:type="spellEnd"/>
-      <w:proofErr w:type="gramEnd"/>
-      <w:r>
-        <w:t xml:space="preserve">” </w:t>
+        <w:t xml:space="preserve"> la que hemos asignado el valor de “fixture.debugElement.nativeElement” </w:t>
       </w:r>
       <w:r>
         <w:t>porque</w:t>
@@ -4282,27 +4065,18 @@
       <w:r>
         <w:t>También queremos exigir que esta etiqueta dentro de nuestro código posea una cadena de caracteres concreta que especificamos dentro de la función “</w:t>
       </w:r>
-      <w:proofErr w:type="spellStart"/>
       <w:r>
         <w:rPr>
           <w:b/>
           <w:bCs/>
         </w:rPr>
-        <w:t>toContain</w:t>
-      </w:r>
-      <w:proofErr w:type="spellEnd"/>
+        <w:t>toContain (</w:t>
+      </w:r>
       <w:r>
         <w:rPr>
           <w:b/>
           <w:bCs/>
         </w:rPr>
-        <w:t xml:space="preserve"> (</w:t>
-      </w:r>
-      <w:r>
-        <w:rPr>
-          <w:b/>
-          <w:bCs/>
-        </w:rPr>
         <w:t>)</w:t>
       </w:r>
       <w:r>
@@ -4323,31 +4097,10 @@
         <w:t xml:space="preserve"> pero con una prueba que se encargue de trabajar con la parte del componente</w:t>
       </w:r>
       <w:r>
-        <w:t>(</w:t>
-      </w:r>
-      <w:proofErr w:type="spellStart"/>
-      <w:r>
-        <w:t>typescript</w:t>
-      </w:r>
-      <w:proofErr w:type="spellEnd"/>
-      <w:r>
-        <w:t>) que sume 2 números y devuelva un número mayor que 4</w:t>
-      </w:r>
-      <w:r>
-        <w:t>. Para esto, lo primero que tenemos que hacer es crear este método en el componente (en nuestro caso, lo estamos creando en “</w:t>
-      </w:r>
-      <w:proofErr w:type="spellStart"/>
-      <w:proofErr w:type="gramStart"/>
-      <w:r>
-        <w:t>app.component</w:t>
-      </w:r>
-      <w:proofErr w:type="gramEnd"/>
-      <w:r>
-        <w:t>.ts</w:t>
-      </w:r>
-      <w:proofErr w:type="spellEnd"/>
-      <w:r>
-        <w:t>”.</w:t>
+        <w:t>(typescript) que sume 2 números y devuelva un número mayor que 4</w:t>
+      </w:r>
+      <w:r>
+        <w:t>. Para esto, lo primero que tenemos que hacer es crear este método en el componente (en nuestro caso, lo estamos creando en “app.component.ts”.</w:t>
       </w:r>
     </w:p>
     <w:p>
@@ -4414,20 +4167,7 @@
         <w:t xml:space="preserve">Una vez ya hemos creado el método </w:t>
       </w:r>
       <w:r>
-        <w:t>que queremos depurar con nuestras pruebas unitarias, tenemos que crear nuestra prueba. Para ello vamos a nuestro componente de pruebas (</w:t>
-      </w:r>
-      <w:proofErr w:type="spellStart"/>
-      <w:proofErr w:type="gramStart"/>
-      <w:r>
-        <w:t>app.component</w:t>
-      </w:r>
-      <w:proofErr w:type="gramEnd"/>
-      <w:r>
-        <w:t>.spec.ts</w:t>
-      </w:r>
-      <w:proofErr w:type="spellEnd"/>
-      <w:r>
-        <w:t>) y creamos el método que hará la prueba.</w:t>
+        <w:t>que queremos depurar con nuestras pruebas unitarias, tenemos que crear nuestra prueba. Para ello vamos a nuestro componente de pruebas (app.component.spec.ts) y creamos el método que hará la prueba.</w:t>
       </w:r>
     </w:p>
     <w:p>
@@ -4490,25 +4230,7 @@
         <w:ind w:left="708"/>
       </w:pPr>
       <w:r>
-        <w:t>Como podemos ver, ahora ya no utilizamos el contenido de la variable “</w:t>
-      </w:r>
-      <w:proofErr w:type="spellStart"/>
-      <w:proofErr w:type="gramStart"/>
-      <w:r>
-        <w:t>fixture.debugElement.nativeElement</w:t>
-      </w:r>
-      <w:proofErr w:type="spellEnd"/>
-      <w:proofErr w:type="gramEnd"/>
-      <w:r>
-        <w:t>”, si no que ahora estamos utilizando “</w:t>
-      </w:r>
-      <w:proofErr w:type="spellStart"/>
-      <w:r>
-        <w:t>fixture.componentInstance</w:t>
-      </w:r>
-      <w:proofErr w:type="spellEnd"/>
-      <w:r>
-        <w:t>”, es decir, la instancia del componente sobre el que hacemos la pruebas.</w:t>
+        <w:t>Como podemos ver, ahora ya no utilizamos el contenido de la variable “fixture.debugElement.nativeElement”, si no que ahora estamos utilizando “fixture.componentInstance”, es decir, la instancia del componente sobre el que hacemos la pruebas.</w:t>
       </w:r>
     </w:p>
     <w:p>
@@ -4519,28 +4241,7 @@
         </w:rPr>
       </w:pPr>
       <w:r>
-        <w:t>En este caso, desde el método “</w:t>
-      </w:r>
-      <w:proofErr w:type="spellStart"/>
-      <w:proofErr w:type="gramStart"/>
-      <w:r>
-        <w:t>expect</w:t>
-      </w:r>
-      <w:proofErr w:type="spellEnd"/>
-      <w:r>
-        <w:t>(</w:t>
-      </w:r>
-      <w:proofErr w:type="gramEnd"/>
-      <w:r>
-        <w:t>)” accedemos al método que hemos creado anteriormente en el componente (</w:t>
-      </w:r>
-      <w:proofErr w:type="spellStart"/>
-      <w:r>
-        <w:t>app.component.ts</w:t>
-      </w:r>
-      <w:proofErr w:type="spellEnd"/>
-      <w:r>
-        <w:t>) y le pasamos los valores que nosotros queramos. Después le especificamos que queremos que el resultado de ese método debe ser superior a 4.</w:t>
+        <w:t>En este caso, desde el método “expect()” accedemos al método que hemos creado anteriormente en el componente (app.component.ts) y le pasamos los valores que nosotros queramos. Después le especificamos que queremos que el resultado de ese método debe ser superior a 4.</w:t>
       </w:r>
     </w:p>
     <w:p>
@@ -4706,11 +4407,11 @@
           <w:numId w:val="11"/>
         </w:numPr>
       </w:pPr>
-      <w:bookmarkStart w:id="17" w:name="_Toc16161835"/>
+      <w:bookmarkStart w:id="16" w:name="_Toc16161835"/>
       <w:r>
         <w:t>Manuales, documentación y otros conceptos.</w:t>
       </w:r>
-      <w:bookmarkEnd w:id="17"/>
+      <w:bookmarkEnd w:id="16"/>
     </w:p>
     <w:p>
       <w:pPr>
@@ -4819,11 +4520,11 @@
           <w:numId w:val="11"/>
         </w:numPr>
       </w:pPr>
-      <w:bookmarkStart w:id="18" w:name="_Toc16161836"/>
+      <w:bookmarkStart w:id="17" w:name="_Toc16161836"/>
       <w:r>
         <w:t>Creación de pruebas unitarias en servicios con conexiones HTTP.</w:t>
       </w:r>
-      <w:bookmarkEnd w:id="18"/>
+      <w:bookmarkEnd w:id="17"/>
     </w:p>
     <w:p>
       <w:pPr>
@@ -4886,11 +4587,11 @@
       <w:r>
         <w:t xml:space="preserve"> </w:t>
       </w:r>
-      <w:bookmarkStart w:id="19" w:name="_Toc16161837"/>
+      <w:bookmarkStart w:id="18" w:name="_Toc16161837"/>
       <w:r>
         <w:t>Resumen del servicio creado y como se implementa.</w:t>
       </w:r>
-      <w:bookmarkEnd w:id="19"/>
+      <w:bookmarkEnd w:id="18"/>
     </w:p>
     <w:p>
       <w:pPr>
@@ -5071,11 +4772,11 @@
       <w:r>
         <w:t xml:space="preserve"> </w:t>
       </w:r>
-      <w:bookmarkStart w:id="20" w:name="_Toc16161838"/>
+      <w:bookmarkStart w:id="19" w:name="_Toc16161838"/>
       <w:r>
         <w:t>Importaciones de librerías necesarias.</w:t>
       </w:r>
-      <w:bookmarkEnd w:id="20"/>
+      <w:bookmarkEnd w:id="19"/>
     </w:p>
     <w:p>
       <w:pPr>
@@ -5140,23 +4841,7 @@
         </w:rPr>
       </w:pPr>
       <w:r>
-        <w:t>La primera importación que hacemos es “</w:t>
-      </w:r>
-      <w:proofErr w:type="spellStart"/>
-      <w:r>
-        <w:t>TestBed</w:t>
-      </w:r>
-      <w:proofErr w:type="spellEnd"/>
-      <w:r>
-        <w:t>” que ya la hemos visto anteriormente y “</w:t>
-      </w:r>
-      <w:proofErr w:type="spellStart"/>
-      <w:r>
-        <w:t>getTestBed</w:t>
-      </w:r>
-      <w:proofErr w:type="spellEnd"/>
-      <w:r>
-        <w:t xml:space="preserve">”, la cual nos va a permitir crear la instancia del módulo principal. </w:t>
+        <w:t xml:space="preserve">La primera importación que hacemos es “TestBed” que ya la hemos visto anteriormente y “getTestBed”, la cual nos va a permitir crear la instancia del módulo principal. </w:t>
       </w:r>
     </w:p>
     <w:p>
@@ -5172,31 +4857,7 @@
         <w:pStyle w:val="Prrafodelista"/>
       </w:pPr>
       <w:r>
-        <w:t>La segunda importación son las librerías “</w:t>
-      </w:r>
-      <w:proofErr w:type="spellStart"/>
-      <w:r>
-        <w:t>HttpClientTestingModule</w:t>
-      </w:r>
-      <w:proofErr w:type="spellEnd"/>
-      <w:r>
-        <w:t>”, la cual, nos va a permitir simular las llamadas Http y “</w:t>
-      </w:r>
-      <w:proofErr w:type="spellStart"/>
-      <w:r>
-        <w:t>HttpTestingController</w:t>
-      </w:r>
-      <w:proofErr w:type="spellEnd"/>
-      <w:r>
-        <w:t xml:space="preserve">” que es con la que haremos el </w:t>
-      </w:r>
-      <w:proofErr w:type="spellStart"/>
-      <w:r>
-        <w:t>mock</w:t>
-      </w:r>
-      <w:proofErr w:type="spellEnd"/>
-      <w:r>
-        <w:t xml:space="preserve"> de los datos para</w:t>
+        <w:t>La segunda importación son las librerías “HttpClientTestingModule”, la cual, nos va a permitir simular las llamadas Http y “HttpTestingController” que es con la que haremos el mock de los datos para</w:t>
       </w:r>
       <w:r>
         <w:t xml:space="preserve"> simular las llamadas a la BBDD</w:t>
@@ -5231,12 +4892,12 @@
           <w:numId w:val="11"/>
         </w:numPr>
       </w:pPr>
-      <w:bookmarkStart w:id="21" w:name="_Toc16161839"/>
+      <w:bookmarkStart w:id="20" w:name="_Toc16161839"/>
       <w:r>
         <w:lastRenderedPageBreak/>
         <w:t>Creación de variables y asignaciones.</w:t>
       </w:r>
-      <w:bookmarkEnd w:id="21"/>
+      <w:bookmarkEnd w:id="20"/>
     </w:p>
     <w:p>
       <w:pPr>
@@ -5437,13 +5098,8 @@
           <w:numId w:val="8"/>
         </w:numPr>
       </w:pPr>
-      <w:proofErr w:type="spellStart"/>
-      <w:r>
-        <w:t>Injector</w:t>
-      </w:r>
-      <w:proofErr w:type="spellEnd"/>
-      <w:r>
-        <w:t>: obtendrá las configuraciones del módulo para poder utilizar las librerías importadas.</w:t>
+      <w:r>
+        <w:t>Injector: obtendrá las configuraciones del módulo para poder utilizar las librerías importadas.</w:t>
       </w:r>
     </w:p>
     <w:p>
@@ -5454,11 +5110,9 @@
           <w:numId w:val="8"/>
         </w:numPr>
       </w:pPr>
-      <w:proofErr w:type="spellStart"/>
       <w:r>
         <w:t>httpMock</w:t>
       </w:r>
-      <w:proofErr w:type="spellEnd"/>
       <w:r>
         <w:t xml:space="preserve"> objeto que nos va a permitir simular nuestra llamada a la BBDD</w:t>
       </w:r>
@@ -5476,26 +5130,14 @@
       <w:r>
         <w:t>“</w:t>
       </w:r>
-      <w:proofErr w:type="spellStart"/>
-      <w:proofErr w:type="gramStart"/>
       <w:r>
         <w:t>app.module</w:t>
       </w:r>
-      <w:proofErr w:type="spellEnd"/>
-      <w:proofErr w:type="gramEnd"/>
       <w:r>
         <w:t>”</w:t>
       </w:r>
       <w:r>
-        <w:t xml:space="preserve"> que utiliza el componente real, por lo que debemos importar la clase “</w:t>
-      </w:r>
-      <w:proofErr w:type="spellStart"/>
-      <w:r>
-        <w:t>HttpClientTestingModule</w:t>
-      </w:r>
-      <w:proofErr w:type="spellEnd"/>
-      <w:r>
-        <w:t xml:space="preserve">” en la configuración del </w:t>
+        <w:t xml:space="preserve"> que utiliza el componente real, por lo que debemos importar la clase “HttpClientTestingModule” en la configuración del </w:t>
       </w:r>
       <w:r>
         <w:t>módulo.</w:t>
@@ -5509,11 +5151,11 @@
           <w:numId w:val="11"/>
         </w:numPr>
       </w:pPr>
-      <w:bookmarkStart w:id="22" w:name="_Toc16161840"/>
+      <w:bookmarkStart w:id="21" w:name="_Toc16161840"/>
       <w:r>
         <w:t>Integridad después de cada prueba.</w:t>
       </w:r>
-      <w:bookmarkEnd w:id="22"/>
+      <w:bookmarkEnd w:id="21"/>
     </w:p>
     <w:p>
       <w:pPr>
@@ -5548,47 +5190,21 @@
       <w:r>
         <w:t>la función “</w:t>
       </w:r>
-      <w:proofErr w:type="spellStart"/>
-      <w:proofErr w:type="gramStart"/>
       <w:r>
         <w:rPr>
           <w:b/>
         </w:rPr>
-        <w:t>verify</w:t>
-      </w:r>
-      <w:proofErr w:type="spellEnd"/>
+        <w:t>verify()</w:t>
+      </w:r>
+      <w:r>
+        <w:t>” de la clase “HttpTestingController” la cual hemos almacenado en “</w:t>
+      </w:r>
       <w:r>
         <w:rPr>
           <w:b/>
         </w:rPr>
-        <w:t>(</w:t>
-      </w:r>
-      <w:proofErr w:type="gramEnd"/>
-      <w:r>
-        <w:rPr>
-          <w:b/>
-        </w:rPr>
-        <w:t>)</w:t>
-      </w:r>
-      <w:r>
-        <w:t>” de la clase “</w:t>
-      </w:r>
-      <w:proofErr w:type="spellStart"/>
-      <w:r>
-        <w:t>HttpTestingController</w:t>
-      </w:r>
-      <w:proofErr w:type="spellEnd"/>
-      <w:r>
-        <w:t>” la cual hemos almacenado en “</w:t>
-      </w:r>
-      <w:proofErr w:type="spellStart"/>
-      <w:r>
-        <w:rPr>
-          <w:b/>
-        </w:rPr>
         <w:t>httpMock</w:t>
       </w:r>
-      <w:proofErr w:type="spellEnd"/>
       <w:r>
         <w:rPr>
           <w:b/>
@@ -5659,7 +5275,7 @@
       <w:r>
         <w:t xml:space="preserve">      </w:t>
       </w:r>
-      <w:bookmarkStart w:id="23" w:name="_Toc16161841"/>
+      <w:bookmarkStart w:id="22" w:name="_Toc16161841"/>
       <w:r>
         <w:t xml:space="preserve">9.5. </w:t>
       </w:r>
@@ -5669,7 +5285,7 @@
       <w:r>
         <w:t>Haciendo nuestras pruebas unitarias.</w:t>
       </w:r>
-      <w:bookmarkEnd w:id="23"/>
+      <w:bookmarkEnd w:id="22"/>
     </w:p>
     <w:p>
       <w:pPr>
@@ -5755,15 +5371,7 @@
         <w:ind w:left="708"/>
       </w:pPr>
       <w:r>
-        <w:t>Lo primero que debemos hacer es crear un modelo de datos que coincida con la interfaz que vamos a utilizar en la llamada real con datos reales. Para ello utilizaremos un array de del tipo “</w:t>
-      </w:r>
-      <w:proofErr w:type="spellStart"/>
-      <w:r>
-        <w:t>User</w:t>
-      </w:r>
-      <w:proofErr w:type="spellEnd"/>
-      <w:r>
-        <w:t>” con datos rellenados.</w:t>
+        <w:t>Lo primero que debemos hacer es crear un modelo de datos que coincida con la interfaz que vamos a utilizar en la llamada real con datos reales. Para ello utilizaremos un array de del tipo “User” con datos rellenados.</w:t>
       </w:r>
     </w:p>
     <w:p>
@@ -5842,15 +5450,7 @@
         <w:t>Ahora vamos a instanciar el servicio que emulará nuestra petición.</w:t>
       </w:r>
       <w:r>
-        <w:t xml:space="preserve"> Esto lo haremos a través de la librería </w:t>
-      </w:r>
-      <w:proofErr w:type="spellStart"/>
-      <w:r>
-        <w:t>TestBed</w:t>
-      </w:r>
-      <w:proofErr w:type="spellEnd"/>
-      <w:r>
-        <w:t xml:space="preserve"> con su método “GET”, el cual recibe la instancia del servicio que vamos a emular.</w:t>
+        <w:t xml:space="preserve"> Esto lo haremos a través de la librería TestBed con su método “GET”, el cual recibe la instancia del servicio que vamos a emular.</w:t>
       </w:r>
     </w:p>
     <w:p>
@@ -5982,15 +5582,7 @@
         <w:ind w:left="708"/>
       </w:pPr>
       <w:r>
-        <w:t>2- En esta sección, debemos hacer todas las comprobaciones que consideremos necesarias, eso quiere decir que podemos usar todos los métodos que hemos aprendido en el punto 7 sobre la variable “</w:t>
-      </w:r>
-      <w:proofErr w:type="spellStart"/>
-      <w:r>
-        <w:t>users</w:t>
-      </w:r>
-      <w:proofErr w:type="spellEnd"/>
-      <w:r>
-        <w:t>”. Hay que recordar que esto es una prueba unitaria, por lo que lo normal es comprobar si lo que nos devuelve tiene el formato correcto, los datos tienen los tipos que deben …</w:t>
+        <w:t>2- En esta sección, debemos hacer todas las comprobaciones que consideremos necesarias, eso quiere decir que podemos usar todos los métodos que hemos aprendido en el punto 7 sobre la variable “users”. Hay que recordar que esto es una prueba unitaria, por lo que lo normal es comprobar si lo que nos devuelve tiene el formato correcto, los datos tienen los tipos que deben …</w:t>
       </w:r>
       <w:r>
         <w:t xml:space="preserve"> </w:t>
@@ -6056,14 +5648,8 @@
       <w:pPr>
         <w:ind w:left="708"/>
         <w:jc w:val="center"/>
-        <w:rPr>
-          <w:lang w:val="en-US"/>
-        </w:rPr>
-      </w:pPr>
-      <w:r>
-        <w:rPr>
-          <w:lang w:val="en-US"/>
-        </w:rPr>
+      </w:pPr>
+      <w:r>
         <w:t>*24</w:t>
       </w:r>
     </w:p>
@@ -6087,15 +5673,7 @@
       </w:pPr>
       <w:r>
         <w:lastRenderedPageBreak/>
-        <w:t>Por último, es necesario hacer que todos los datos que hemos “</w:t>
-      </w:r>
-      <w:proofErr w:type="spellStart"/>
-      <w:r>
-        <w:t>mockeado</w:t>
-      </w:r>
-      <w:proofErr w:type="spellEnd"/>
-      <w:r>
-        <w:t>” puedan ser enviados al servicio, por lo que para hacer esto utilizaremos la siguiente sentencia.</w:t>
+        <w:t>Por último, es necesario hacer que todos los datos que hemos “mockeado” puedan ser enviados al servicio, por lo que para hacer esto utilizaremos la siguiente sentencia.</w:t>
       </w:r>
       <w:r>
         <w:rPr>
@@ -6184,11 +5762,11 @@
           <w:numId w:val="11"/>
         </w:numPr>
       </w:pPr>
-      <w:bookmarkStart w:id="24" w:name="_Toc16161842"/>
+      <w:bookmarkStart w:id="23" w:name="_Toc16161842"/>
       <w:r>
         <w:t>Espías en nuestro código.</w:t>
       </w:r>
-      <w:bookmarkEnd w:id="24"/>
+      <w:bookmarkEnd w:id="23"/>
     </w:p>
     <w:p>
       <w:pPr>
@@ -6201,100 +5779,33 @@
         <w:t>on</w:t>
       </w:r>
       <w:r>
-        <w:t xml:space="preserve"> fragmentos de códigos que nos permiten verificar que se está llamando </w:t>
-      </w:r>
-      <w:r>
-        <w:t>correctamente a</w:t>
-      </w:r>
-      <w:r>
-        <w:t xml:space="preserve"> un método y que la conexión entre estos se realiza de manera correcta.</w:t>
-      </w:r>
-    </w:p>
-    <w:p>
-      <w:pPr>
-        <w:pStyle w:val="Prrafodelista"/>
-      </w:pPr>
-    </w:p>
-    <w:p>
-      <w:pPr>
-        <w:pStyle w:val="Prrafodelista"/>
-      </w:pPr>
-      <w:r>
-        <w:t>Para comenzar, es necesario aclarar que esto ya no se va a realizar en el servicio, si no que se hará en el componente que llama a ese servicio, que en este caso se hará desde “</w:t>
-      </w:r>
-      <w:proofErr w:type="spellStart"/>
-      <w:proofErr w:type="gramStart"/>
-      <w:r>
-        <w:t>home.component</w:t>
-      </w:r>
-      <w:proofErr w:type="gramEnd"/>
-      <w:r>
-        <w:t>.ts</w:t>
-      </w:r>
-      <w:proofErr w:type="spellEnd"/>
-      <w:r>
-        <w:t>”.</w:t>
-      </w:r>
-    </w:p>
-    <w:p>
-      <w:pPr>
-        <w:pStyle w:val="Prrafodelista"/>
-      </w:pPr>
-    </w:p>
-    <w:p>
-      <w:pPr>
-        <w:pStyle w:val="Prrafodelista"/>
-      </w:pPr>
-      <w:r>
-        <w:t>Lo primero que vamos a tener que hacer, como siempre, es hacer todas las importaciones necesarias para poder operar. En este caso será el cliente Http de pruebas (“</w:t>
-      </w:r>
-      <w:proofErr w:type="spellStart"/>
-      <w:r>
-        <w:t>HttpClientTestingModule</w:t>
-      </w:r>
-      <w:proofErr w:type="spellEnd"/>
-      <w:r>
-        <w:t>”) la interfaz que usamos de modelo (“</w:t>
-      </w:r>
-      <w:proofErr w:type="spellStart"/>
-      <w:r>
-        <w:t>User</w:t>
-      </w:r>
-      <w:proofErr w:type="spellEnd"/>
-      <w:r>
-        <w:t>”), nuestro servicio (“</w:t>
-      </w:r>
-      <w:proofErr w:type="spellStart"/>
-      <w:r>
-        <w:t>HomseServiceService</w:t>
-      </w:r>
-      <w:proofErr w:type="spellEnd"/>
-      <w:r>
-        <w:t xml:space="preserve">”) y la librería </w:t>
-      </w:r>
-      <w:proofErr w:type="spellStart"/>
-      <w:r>
-        <w:t>of</w:t>
-      </w:r>
-      <w:proofErr w:type="spellEnd"/>
-      <w:r>
-        <w:t xml:space="preserve"> de </w:t>
-      </w:r>
-      <w:proofErr w:type="spellStart"/>
-      <w:r>
-        <w:t>rxjs</w:t>
-      </w:r>
-      <w:proofErr w:type="spellEnd"/>
-      <w:r>
-        <w:t>(“</w:t>
-      </w:r>
-      <w:proofErr w:type="spellStart"/>
-      <w:r>
-        <w:t>Of</w:t>
-      </w:r>
-      <w:proofErr w:type="spellEnd"/>
-      <w:r>
-        <w:t>”).</w:t>
+        <w:t xml:space="preserve"> fragmentos de códigos que nos permiten verificar que se está llamando correctamente a un método y que la conexión entre estos se realiza de manera correcta.</w:t>
+      </w:r>
+    </w:p>
+    <w:p>
+      <w:pPr>
+        <w:pStyle w:val="Prrafodelista"/>
+      </w:pPr>
+    </w:p>
+    <w:p>
+      <w:pPr>
+        <w:pStyle w:val="Prrafodelista"/>
+      </w:pPr>
+      <w:r>
+        <w:t>Para comenzar, es necesario aclarar que esto ya no se va a realizar en el servicio, si no que se hará en el componente que llama a ese servicio, que en este caso se hará desde “home.component.ts”.</w:t>
+      </w:r>
+    </w:p>
+    <w:p>
+      <w:pPr>
+        <w:pStyle w:val="Prrafodelista"/>
+      </w:pPr>
+    </w:p>
+    <w:p>
+      <w:pPr>
+        <w:pStyle w:val="Prrafodelista"/>
+      </w:pPr>
+      <w:r>
+        <w:t>Lo primero que vamos a tener que hacer, como siempre, es hacer todas las importaciones necesarias para poder operar. En este caso será el cliente Http de pruebas (“HttpClientTestingModule”) la interfaz que usamos de modelo (“User”), nuestro servicio (“HomseServiceService”) y la librería of de rxjs(“Of”).</w:t>
       </w:r>
     </w:p>
     <w:p>
@@ -6361,15 +5872,7 @@
         <w:pStyle w:val="Prrafodelista"/>
       </w:pPr>
       <w:r>
-        <w:t xml:space="preserve">El resto de las librerías ya han sido explicadas (como por ejemplo </w:t>
-      </w:r>
-      <w:proofErr w:type="spellStart"/>
-      <w:r>
-        <w:t>TestBed</w:t>
-      </w:r>
-      <w:proofErr w:type="spellEnd"/>
-      <w:r>
-        <w:t>) por lo que no vamos a hacer hincapié en su uso en este punto.</w:t>
+        <w:t>El resto de las librerías ya han sido explicadas (como por ejemplo TestBed) por lo que no vamos a hacer hincapié en su uso en este punto.</w:t>
       </w:r>
     </w:p>
     <w:p>
@@ -6531,41 +6034,15 @@
       <w:r>
         <w:t>Creamos una variable en la que vamos a almacenar la respuesta que nos de nuestro emulador de conexiones Http. Para esto utilizaremos el método “</w:t>
       </w:r>
-      <w:proofErr w:type="spellStart"/>
-      <w:proofErr w:type="gramStart"/>
       <w:r>
         <w:rPr>
           <w:b/>
           <w:bCs/>
         </w:rPr>
-        <w:t>spyOn</w:t>
-      </w:r>
-      <w:proofErr w:type="spellEnd"/>
-      <w:r>
-        <w:rPr>
-          <w:b/>
-          <w:bCs/>
-        </w:rPr>
-        <w:t>(</w:t>
-      </w:r>
-      <w:proofErr w:type="gramEnd"/>
-      <w:r>
-        <w:rPr>
-          <w:b/>
-          <w:bCs/>
-        </w:rPr>
-        <w:t>)</w:t>
-      </w:r>
-      <w:r>
-        <w:t xml:space="preserve">”, el cual, recibirá como parámetros la variable en la que tenemos almacenado nuestro servicio y el método al que vamos a llamar como un </w:t>
-      </w:r>
-      <w:proofErr w:type="spellStart"/>
-      <w:r>
-        <w:t>string</w:t>
-      </w:r>
-      <w:proofErr w:type="spellEnd"/>
-      <w:r>
-        <w:t>.</w:t>
+        <w:t>spyOn()</w:t>
+      </w:r>
+      <w:r>
+        <w:t>”, el cual, recibirá como parámetros la variable en la que tenemos almacenado nuestro servicio y el método al que vamos a llamar como un string.</w:t>
       </w:r>
     </w:p>
     <w:p>
@@ -6579,23 +6056,12 @@
       <w:r>
         <w:t>Una vez tenemos esto llamamos al método “</w:t>
       </w:r>
-      <w:proofErr w:type="spellStart"/>
-      <w:proofErr w:type="gramStart"/>
       <w:r>
         <w:rPr>
           <w:b/>
           <w:bCs/>
         </w:rPr>
-        <w:t>and.callFake</w:t>
-      </w:r>
-      <w:proofErr w:type="spellEnd"/>
-      <w:proofErr w:type="gramEnd"/>
-      <w:r>
-        <w:rPr>
-          <w:b/>
-          <w:bCs/>
-        </w:rPr>
-        <w:t>()</w:t>
+        <w:t>and.callFake()</w:t>
       </w:r>
       <w:r>
         <w:t>”, el cual, mediante una función de flecha, nos devolverá el array de usuarios que hemos creado anteriormente.</w:t>
@@ -6612,30 +6078,12 @@
       <w:r>
         <w:t>Llamamos al método que queremos probar, en este caso “</w:t>
       </w:r>
-      <w:proofErr w:type="spellStart"/>
-      <w:proofErr w:type="gramStart"/>
       <w:r>
         <w:rPr>
           <w:b/>
           <w:bCs/>
         </w:rPr>
-        <w:t>ngOnInit</w:t>
-      </w:r>
-      <w:proofErr w:type="spellEnd"/>
-      <w:r>
-        <w:rPr>
-          <w:b/>
-          <w:bCs/>
-        </w:rPr>
-        <w:t>(</w:t>
-      </w:r>
-      <w:proofErr w:type="gramEnd"/>
-      <w:r>
-        <w:rPr>
-          <w:b/>
-          <w:bCs/>
-        </w:rPr>
-        <w:t>)</w:t>
+        <w:t>ngOnInit()</w:t>
       </w:r>
       <w:r>
         <w:t>”, ya que es aquí donde llamamos al servicio.</w:t>
@@ -6650,20 +6098,7 @@
         </w:numPr>
       </w:pPr>
       <w:r>
-        <w:t xml:space="preserve">Ahora debemos hacer la comprobación real, en la cual decimos que la variable </w:t>
-      </w:r>
-      <w:proofErr w:type="spellStart"/>
-      <w:proofErr w:type="gramStart"/>
-      <w:r>
-        <w:t>users</w:t>
-      </w:r>
-      <w:proofErr w:type="spellEnd"/>
-      <w:r>
-        <w:t>(</w:t>
-      </w:r>
-      <w:proofErr w:type="gramEnd"/>
-      <w:r>
-        <w:t>en la que hemos almacenado los datos que debería devolver el servicio) debe ser llamada.</w:t>
+        <w:t>Ahora debemos hacer la comprobación real, en la cual decimos que la variable users(en la que hemos almacenado los datos que debería devolver el servicio) debe ser llamada.</w:t>
       </w:r>
     </w:p>
     <w:p>
@@ -6691,11 +6126,11 @@
           <w:numId w:val="11"/>
         </w:numPr>
       </w:pPr>
-      <w:bookmarkStart w:id="25" w:name="_Toc16161843"/>
+      <w:bookmarkStart w:id="24" w:name="_Toc16161843"/>
       <w:r>
         <w:t>Omisión, exclusión y forzar foco de pruebas.</w:t>
       </w:r>
-      <w:bookmarkEnd w:id="25"/>
+      <w:bookmarkEnd w:id="24"/>
     </w:p>
     <w:p>
       <w:pPr>
@@ -6978,15 +6413,7 @@
         <w:ind w:left="708"/>
       </w:pPr>
       <w:r>
-        <w:t>Como se puede ver, solo aparecen en verde, es decir, que se han ejecutado, los métodos del “</w:t>
-      </w:r>
-      <w:proofErr w:type="spellStart"/>
-      <w:r>
-        <w:t>HomeComponent</w:t>
-      </w:r>
-      <w:proofErr w:type="spellEnd"/>
-      <w:r>
-        <w:t>” mientras que el resto, han sido ignorados.</w:t>
+        <w:t>Como se puede ver, solo aparecen en verde, es decir, que se han ejecutado, los métodos del “HomeComponent” mientras que el resto, han sido ignorados.</w:t>
       </w:r>
     </w:p>
     <w:p>
@@ -7339,15 +6766,7 @@
         <w:ind w:left="708"/>
       </w:pPr>
       <w:r>
-        <w:t>Como podemos ver, ahora nos dice que se han realizado todas las pruebas a excepción de una, que esta en espera gracias al comando “</w:t>
-      </w:r>
-      <w:proofErr w:type="spellStart"/>
-      <w:r>
-        <w:t>xit</w:t>
-      </w:r>
-      <w:proofErr w:type="spellEnd"/>
-      <w:r>
-        <w:t>”.</w:t>
+        <w:t>Como podemos ver, ahora nos dice que se han realizado todas las pruebas a excepción de una, que esta en espera gracias al comando “xit”.</w:t>
       </w:r>
     </w:p>
     <w:p>
@@ -7358,29 +6777,21 @@
           <w:numId w:val="11"/>
         </w:numPr>
       </w:pPr>
-      <w:bookmarkStart w:id="26" w:name="_Toc16161844"/>
+      <w:bookmarkStart w:id="25" w:name="_Toc16161844"/>
       <w:r>
         <w:t xml:space="preserve">Cobertura </w:t>
       </w:r>
       <w:r>
         <w:t>de nuestras pruebas unitarias.</w:t>
       </w:r>
-      <w:bookmarkEnd w:id="26"/>
-    </w:p>
-    <w:p>
-      <w:pPr>
-        <w:pStyle w:val="Prrafodelista"/>
-      </w:pPr>
-      <w:r>
-        <w:t xml:space="preserve">Llegados a este punto, ya sabes lo que son las pruebas unitarias, como se estructuran, crean y se visualizan, un montón de métodos para garantizar el correcto funcionamiento de tu app… incluso eres capaz de simular servicios y llamadas Http para hacer tus pruebas sin que el encargado del </w:t>
-      </w:r>
-      <w:proofErr w:type="spellStart"/>
-      <w:r>
-        <w:t>Backend</w:t>
-      </w:r>
-      <w:proofErr w:type="spellEnd"/>
-      <w:r>
-        <w:t xml:space="preserve"> te intente agredir por saturar su servidor con tus pruebas unitarias, pero… ¿Cómo sabemos si nuestras pruebas son suficientes, si nos hemos dejado posibles casos sin cubrir?.</w:t>
+      <w:bookmarkEnd w:id="25"/>
+    </w:p>
+    <w:p>
+      <w:pPr>
+        <w:pStyle w:val="Prrafodelista"/>
+      </w:pPr>
+      <w:r>
+        <w:t>Llegados a este punto, ya sabes lo que son las pruebas unitarias, como se estructuran, crean y se visualizan, un montón de métodos para garantizar el correcto funcionamiento de tu app… incluso eres capaz de simular servicios y llamadas Http para hacer tus pruebas sin que el encargado del Backend te intente agredir por saturar su servidor con tus pruebas unitarias, pero… ¿Cómo sabemos si nuestras pruebas son suficientes, si nos hemos dejado posibles casos sin cubrir?.</w:t>
       </w:r>
     </w:p>
     <w:p>
@@ -7419,17 +6830,8 @@
           <w:b/>
           <w:bCs/>
         </w:rPr>
-        <w:t>ng test --</w:t>
-      </w:r>
-      <w:proofErr w:type="spellStart"/>
-      <w:r>
-        <w:rPr>
-          <w:b/>
-          <w:bCs/>
-        </w:rPr>
-        <w:t>code-coverage</w:t>
-      </w:r>
-      <w:proofErr w:type="spellEnd"/>
+        <w:t>ng test --code-coverage</w:t>
+      </w:r>
       <w:r>
         <w:t>” en nuestra terminal</w:t>
       </w:r>
@@ -7497,15 +6899,7 @@
         <w:pStyle w:val="Prrafodelista"/>
       </w:pPr>
       <w:r>
-        <w:t>Este comando nos generara una carpeta nueva en nuestra estructura del proyecto con nombre “</w:t>
-      </w:r>
-      <w:proofErr w:type="spellStart"/>
-      <w:r>
-        <w:t>coverage</w:t>
-      </w:r>
-      <w:proofErr w:type="spellEnd"/>
-      <w:r>
-        <w:t>”.</w:t>
+        <w:t>Este comando nos generara una carpeta nueva en nuestra estructura del proyecto con nombre “coverage”.</w:t>
       </w:r>
     </w:p>
     <w:p>
@@ -7662,45 +7056,21 @@
         <w:pStyle w:val="Prrafodelista"/>
       </w:pPr>
       <w:r>
-        <w:t>Ahora hemos añadido un método nuevo en el componente “</w:t>
-      </w:r>
-      <w:proofErr w:type="spellStart"/>
-      <w:r>
-        <w:t>HomeComponent</w:t>
-      </w:r>
-      <w:proofErr w:type="spellEnd"/>
-      <w:r>
-        <w:t xml:space="preserve">” el cual no hemos validado, por lo que nuestro </w:t>
-      </w:r>
-      <w:proofErr w:type="spellStart"/>
-      <w:r>
-        <w:t>index</w:t>
-      </w:r>
-      <w:proofErr w:type="spellEnd"/>
-      <w:r>
-        <w:t xml:space="preserve"> cambiará y nos aportará información </w:t>
-      </w:r>
-    </w:p>
-    <w:p>
-      <w:pPr>
-        <w:pStyle w:val="Prrafodelista"/>
-      </w:pPr>
-      <w:r>
-        <w:t xml:space="preserve">sobre que estamos haciendo </w:t>
-      </w:r>
-      <w:proofErr w:type="gramStart"/>
-      <w:r>
-        <w:t>ma</w:t>
+        <w:t xml:space="preserve">Ahora hemos añadido un método nuevo en el componente “HomeComponent” el cual no hemos validado, por lo que nuestro index cambiará y nos aportará información </w:t>
+      </w:r>
+    </w:p>
+    <w:p>
+      <w:pPr>
+        <w:pStyle w:val="Prrafodelista"/>
+      </w:pPr>
+      <w:r>
+        <w:t>sobre que estamos haciendo ma</w:t>
       </w:r>
       <w:r>
         <w:t xml:space="preserve">l </w:t>
       </w:r>
       <w:r>
-        <w:t xml:space="preserve"> o</w:t>
-      </w:r>
-      <w:proofErr w:type="gramEnd"/>
-      <w:r>
-        <w:t xml:space="preserve"> mejor dicho, que no estamos comprobando</w:t>
+        <w:t xml:space="preserve"> o mejor dicho, que no estamos comprobando</w:t>
       </w:r>
       <w:r>
         <w:t>.</w:t>
@@ -7836,17 +7206,553 @@
     </w:p>
     <w:p>
       <w:pPr>
-        <w:pStyle w:val="Prrafodelista"/>
-      </w:pPr>
-    </w:p>
-    <w:p>
-      <w:pPr>
         <w:pStyle w:val="Ttulo2"/>
         <w:numPr>
           <w:ilvl w:val="0"/>
           <w:numId w:val="11"/>
         </w:numPr>
       </w:pPr>
+      <w:r>
+        <w:t>Karma y automatización de pruebas.</w:t>
+      </w:r>
+    </w:p>
+    <w:p>
+      <w:pPr>
+        <w:ind w:left="708"/>
+      </w:pPr>
+      <w:r>
+        <w:t>Hasta ahora, nos hemos concentrado en Jasmine (estructura, metodología, funcionalidades…) per no nos hemos parado a pensar como es que con un simple comando “ng test” todo esto funciona de manera automática. Aquí es donde entra karma.</w:t>
+      </w:r>
+    </w:p>
+    <w:p>
+      <w:pPr>
+        <w:ind w:left="708"/>
+      </w:pPr>
+      <w:r>
+        <w:t xml:space="preserve">Karma nos permite generar un entorno para realizar pruebas de manera </w:t>
+      </w:r>
+      <w:r>
+        <w:t>automatizada</w:t>
+      </w:r>
+      <w:r>
+        <w:t xml:space="preserve"> y facilitarnos la integración continua de nuestra aplicación, la cual, veremos más adelante.</w:t>
+      </w:r>
+    </w:p>
+    <w:p>
+      <w:pPr>
+        <w:ind w:left="708"/>
+      </w:pPr>
+      <w:r>
+        <w:t>Karma surgió originalmente en el equipo de desarrollo de Angular, y aunque más adelante creció y se extendió a otros proyectos, sigue teniendo una buena integración con Angular, por lo que el CLI de Angular nos configura el entorno para lanzar pruebas unitarias con Karma de manera automática. Si deseamos ver estas configuraciones tendremos que ir al fichero “karma.conf.js”, el cual se encuentra en la raíz del proyecto.</w:t>
+      </w:r>
+    </w:p>
+    <w:p>
+      <w:pPr>
+        <w:ind w:left="708"/>
+      </w:pPr>
+      <w:r>
+        <w:rPr>
+          <w:noProof/>
+        </w:rPr>
+        <w:lastRenderedPageBreak/>
+        <w:drawing>
+          <wp:inline distT="0" distB="0" distL="0" distR="0" wp14:anchorId="2678F035" wp14:editId="08A3D5B5">
+            <wp:extent cx="3933825" cy="4152900"/>
+            <wp:effectExtent l="0" t="0" r="9525" b="0"/>
+            <wp:docPr id="29" name="Imagen 29"/>
+            <wp:cNvGraphicFramePr>
+              <a:graphicFrameLocks xmlns:a="http://schemas.openxmlformats.org/drawingml/2006/main" noChangeAspect="1"/>
+            </wp:cNvGraphicFramePr>
+            <a:graphic xmlns:a="http://schemas.openxmlformats.org/drawingml/2006/main">
+              <a:graphicData uri="http://schemas.openxmlformats.org/drawingml/2006/picture">
+                <pic:pic xmlns:pic="http://schemas.openxmlformats.org/drawingml/2006/picture">
+                  <pic:nvPicPr>
+                    <pic:cNvPr id="1" name=""/>
+                    <pic:cNvPicPr/>
+                  </pic:nvPicPr>
+                  <pic:blipFill>
+                    <a:blip r:embed="rId58"/>
+                    <a:stretch>
+                      <a:fillRect/>
+                    </a:stretch>
+                  </pic:blipFill>
+                  <pic:spPr>
+                    <a:xfrm>
+                      <a:off x="0" y="0"/>
+                      <a:ext cx="3933825" cy="4152900"/>
+                    </a:xfrm>
+                    <a:prstGeom prst="rect">
+                      <a:avLst/>
+                    </a:prstGeom>
+                  </pic:spPr>
+                </pic:pic>
+              </a:graphicData>
+            </a:graphic>
+          </wp:inline>
+        </w:drawing>
+      </w:r>
+    </w:p>
+    <w:p>
+      <w:pPr>
+        <w:ind w:left="708"/>
+        <w:jc w:val="center"/>
+      </w:pPr>
+      <w:r>
+        <w:t>*40</w:t>
+      </w:r>
+    </w:p>
+    <w:p>
+      <w:pPr>
+        <w:ind w:left="708"/>
+      </w:pPr>
+      <w:r>
+        <w:t>En este fichero podemos modificar todas las configuraciones de Karma, pero demomento, orientándonos a la ejecución de la integración continua, solo vamos a cambiar la variable “</w:t>
+      </w:r>
+      <w:r>
+        <w:rPr>
+          <w:b/>
+          <w:bCs/>
+        </w:rPr>
+        <w:t>singleRun</w:t>
+      </w:r>
+      <w:r>
+        <w:t>” a true. Esto va a hacer que cuando ejecutemos el comando “</w:t>
+      </w:r>
+      <w:r>
+        <w:rPr>
+          <w:b/>
+          <w:bCs/>
+        </w:rPr>
+        <w:t>ng test --code-coverage</w:t>
+      </w:r>
+      <w:r>
+        <w:t>”</w:t>
+      </w:r>
+      <w:r>
+        <w:t xml:space="preserve"> </w:t>
+      </w:r>
+      <w:r>
+        <w:t xml:space="preserve">el servidor no se lance. Esto es necesario </w:t>
+      </w:r>
+      <w:r>
+        <w:t>ya que,</w:t>
+      </w:r>
+      <w:r>
+        <w:t xml:space="preserve"> con la integración continua, será el servidor el que se encargue de realizar estos trabajos, y no nuestro ordenador.</w:t>
+      </w:r>
+    </w:p>
+    <w:p>
+      <w:pPr>
+        <w:ind w:left="708"/>
+      </w:pPr>
+    </w:p>
+    <w:p>
+      <w:pPr>
+        <w:pStyle w:val="Ttulo2"/>
+        <w:numPr>
+          <w:ilvl w:val="0"/>
+          <w:numId w:val="11"/>
+        </w:numPr>
+      </w:pPr>
+      <w:r>
+        <w:t>Azure DevOps, manejo, creación y configuración.</w:t>
+      </w:r>
+    </w:p>
+    <w:p>
+      <w:pPr>
+        <w:pStyle w:val="Ttulo3"/>
+        <w:numPr>
+          <w:ilvl w:val="1"/>
+          <w:numId w:val="11"/>
+        </w:numPr>
+      </w:pPr>
+      <w:r>
+        <w:t>Creación de cuenta y repositorio.</w:t>
+      </w:r>
+    </w:p>
+    <w:p>
+      <w:pPr>
+        <w:ind w:left="708"/>
+      </w:pPr>
+      <w:r>
+        <w:t>Azure DevOps es una plataforma de Microsoft que nos va a permitir, entre otras muchas funciones, mantener un proyecto basado en la integración continua.</w:t>
+      </w:r>
+    </w:p>
+    <w:p>
+      <w:pPr>
+        <w:ind w:left="708"/>
+      </w:pPr>
+      <w:r>
+        <w:t>Para ello accedemos a la página de Azure DevOps y nos creamos/hacemos login en una cuenta.</w:t>
+      </w:r>
+    </w:p>
+    <w:p>
+      <w:pPr>
+        <w:ind w:left="708"/>
+      </w:pPr>
+      <w:r>
+        <w:t>Después vamos a crear un nuevo proyecto.</w:t>
+      </w:r>
+    </w:p>
+    <w:p>
+      <w:pPr>
+        <w:ind w:left="708"/>
+      </w:pPr>
+      <w:r>
+        <w:rPr>
+          <w:noProof/>
+        </w:rPr>
+        <w:drawing>
+          <wp:inline distT="0" distB="0" distL="0" distR="0" wp14:anchorId="49482BD5" wp14:editId="4BC7B354">
+            <wp:extent cx="5400040" cy="580390"/>
+            <wp:effectExtent l="0" t="0" r="0" b="0"/>
+            <wp:docPr id="33" name="Imagen 33"/>
+            <wp:cNvGraphicFramePr>
+              <a:graphicFrameLocks xmlns:a="http://schemas.openxmlformats.org/drawingml/2006/main" noChangeAspect="1"/>
+            </wp:cNvGraphicFramePr>
+            <a:graphic xmlns:a="http://schemas.openxmlformats.org/drawingml/2006/main">
+              <a:graphicData uri="http://schemas.openxmlformats.org/drawingml/2006/picture">
+                <pic:pic xmlns:pic="http://schemas.openxmlformats.org/drawingml/2006/picture">
+                  <pic:nvPicPr>
+                    <pic:cNvPr id="1" name=""/>
+                    <pic:cNvPicPr/>
+                  </pic:nvPicPr>
+                  <pic:blipFill>
+                    <a:blip r:embed="rId59"/>
+                    <a:stretch>
+                      <a:fillRect/>
+                    </a:stretch>
+                  </pic:blipFill>
+                  <pic:spPr>
+                    <a:xfrm>
+                      <a:off x="0" y="0"/>
+                      <a:ext cx="5400040" cy="580390"/>
+                    </a:xfrm>
+                    <a:prstGeom prst="rect">
+                      <a:avLst/>
+                    </a:prstGeom>
+                  </pic:spPr>
+                </pic:pic>
+              </a:graphicData>
+            </a:graphic>
+          </wp:inline>
+        </w:drawing>
+      </w:r>
+    </w:p>
+    <w:p>
+      <w:pPr>
+        <w:ind w:left="708"/>
+        <w:jc w:val="center"/>
+        <w:rPr>
+          <w:u w:val="single"/>
+        </w:rPr>
+      </w:pPr>
+      <w:r>
+        <w:t>*41</w:t>
+      </w:r>
+    </w:p>
+    <w:p>
+      <w:pPr>
+        <w:ind w:left="708"/>
+        <w:jc w:val="center"/>
+        <w:rPr>
+          <w:u w:val="single"/>
+        </w:rPr>
+      </w:pPr>
+    </w:p>
+    <w:p>
+      <w:pPr>
+        <w:ind w:left="708"/>
+      </w:pPr>
+      <w:r>
+        <w:lastRenderedPageBreak/>
+        <w:t>Rellenamos los datos y creamos nuestro nuevo proyecto.</w:t>
+      </w:r>
+    </w:p>
+    <w:p>
+      <w:pPr>
+        <w:ind w:left="708"/>
+      </w:pPr>
+      <w:r>
+        <w:rPr>
+          <w:noProof/>
+        </w:rPr>
+        <w:drawing>
+          <wp:inline distT="0" distB="0" distL="0" distR="0" wp14:anchorId="3FB32FC6" wp14:editId="0DB5238F">
+            <wp:extent cx="5400040" cy="7532370"/>
+            <wp:effectExtent l="0" t="0" r="0" b="0"/>
+            <wp:docPr id="40" name="Imagen 40"/>
+            <wp:cNvGraphicFramePr>
+              <a:graphicFrameLocks xmlns:a="http://schemas.openxmlformats.org/drawingml/2006/main" noChangeAspect="1"/>
+            </wp:cNvGraphicFramePr>
+            <a:graphic xmlns:a="http://schemas.openxmlformats.org/drawingml/2006/main">
+              <a:graphicData uri="http://schemas.openxmlformats.org/drawingml/2006/picture">
+                <pic:pic xmlns:pic="http://schemas.openxmlformats.org/drawingml/2006/picture">
+                  <pic:nvPicPr>
+                    <pic:cNvPr id="1" name=""/>
+                    <pic:cNvPicPr/>
+                  </pic:nvPicPr>
+                  <pic:blipFill>
+                    <a:blip r:embed="rId60"/>
+                    <a:stretch>
+                      <a:fillRect/>
+                    </a:stretch>
+                  </pic:blipFill>
+                  <pic:spPr>
+                    <a:xfrm>
+                      <a:off x="0" y="0"/>
+                      <a:ext cx="5400040" cy="7532370"/>
+                    </a:xfrm>
+                    <a:prstGeom prst="rect">
+                      <a:avLst/>
+                    </a:prstGeom>
+                  </pic:spPr>
+                </pic:pic>
+              </a:graphicData>
+            </a:graphic>
+          </wp:inline>
+        </w:drawing>
+      </w:r>
+    </w:p>
+    <w:p>
+      <w:pPr>
+        <w:ind w:left="708"/>
+        <w:jc w:val="center"/>
+      </w:pPr>
+      <w:r>
+        <w:t>*42</w:t>
+      </w:r>
+    </w:p>
+    <w:p>
+      <w:pPr>
+        <w:ind w:left="708"/>
+      </w:pPr>
+    </w:p>
+    <w:p>
+      <w:pPr>
+        <w:ind w:left="708"/>
+      </w:pPr>
+    </w:p>
+    <w:p>
+      <w:pPr>
+        <w:pStyle w:val="Ttulo3"/>
+        <w:numPr>
+          <w:ilvl w:val="1"/>
+          <w:numId w:val="11"/>
+        </w:numPr>
+      </w:pPr>
+      <w:r>
+        <w:lastRenderedPageBreak/>
+        <w:t>Migración de proyecto a Azure DevOps.</w:t>
+      </w:r>
+    </w:p>
+    <w:p>
+      <w:pPr>
+        <w:ind w:left="708"/>
+      </w:pPr>
+      <w:r>
+        <w:t>Si tenemos nuestro proyecto subido a otra plataforma de control de código, o simplemente queremos subirlo pro primera vez vamos a tener que ir a la opción  Repos &gt; Files.</w:t>
+      </w:r>
+    </w:p>
+    <w:p>
+      <w:pPr>
+        <w:ind w:left="708"/>
+        <w:jc w:val="center"/>
+      </w:pPr>
+      <w:r>
+        <w:rPr>
+          <w:noProof/>
+        </w:rPr>
+        <w:drawing>
+          <wp:inline distT="0" distB="0" distL="0" distR="0" wp14:anchorId="20FF813E" wp14:editId="050DFE72">
+            <wp:extent cx="2457450" cy="5534025"/>
+            <wp:effectExtent l="0" t="0" r="0" b="9525"/>
+            <wp:docPr id="46" name="Imagen 46"/>
+            <wp:cNvGraphicFramePr>
+              <a:graphicFrameLocks xmlns:a="http://schemas.openxmlformats.org/drawingml/2006/main" noChangeAspect="1"/>
+            </wp:cNvGraphicFramePr>
+            <a:graphic xmlns:a="http://schemas.openxmlformats.org/drawingml/2006/main">
+              <a:graphicData uri="http://schemas.openxmlformats.org/drawingml/2006/picture">
+                <pic:pic xmlns:pic="http://schemas.openxmlformats.org/drawingml/2006/picture">
+                  <pic:nvPicPr>
+                    <pic:cNvPr id="1" name=""/>
+                    <pic:cNvPicPr/>
+                  </pic:nvPicPr>
+                  <pic:blipFill>
+                    <a:blip r:embed="rId61"/>
+                    <a:stretch>
+                      <a:fillRect/>
+                    </a:stretch>
+                  </pic:blipFill>
+                  <pic:spPr>
+                    <a:xfrm>
+                      <a:off x="0" y="0"/>
+                      <a:ext cx="2457450" cy="5534025"/>
+                    </a:xfrm>
+                    <a:prstGeom prst="rect">
+                      <a:avLst/>
+                    </a:prstGeom>
+                  </pic:spPr>
+                </pic:pic>
+              </a:graphicData>
+            </a:graphic>
+          </wp:inline>
+        </w:drawing>
+      </w:r>
+    </w:p>
+    <w:p>
+      <w:pPr>
+        <w:ind w:left="708"/>
+        <w:jc w:val="center"/>
+      </w:pPr>
+      <w:r>
+        <w:t>*43</w:t>
+      </w:r>
+    </w:p>
+    <w:p>
+      <w:pPr>
+        <w:ind w:left="708"/>
+      </w:pPr>
+      <w:r>
+        <w:t>Y desde esta ventana podemos hacer la carga del proyecto que nosotros queramos, en mi caso será desde GitHub.</w:t>
+      </w:r>
+    </w:p>
+    <w:p>
+      <w:pPr>
+        <w:ind w:left="708"/>
+      </w:pPr>
+      <w:r>
+        <w:rPr>
+          <w:noProof/>
+        </w:rPr>
+        <w:lastRenderedPageBreak/>
+        <w:drawing>
+          <wp:inline distT="0" distB="0" distL="0" distR="0" wp14:anchorId="632066FD" wp14:editId="620CACFB">
+            <wp:extent cx="5400040" cy="3407410"/>
+            <wp:effectExtent l="0" t="0" r="0" b="2540"/>
+            <wp:docPr id="54" name="Imagen 54"/>
+            <wp:cNvGraphicFramePr>
+              <a:graphicFrameLocks xmlns:a="http://schemas.openxmlformats.org/drawingml/2006/main" noChangeAspect="1"/>
+            </wp:cNvGraphicFramePr>
+            <a:graphic xmlns:a="http://schemas.openxmlformats.org/drawingml/2006/main">
+              <a:graphicData uri="http://schemas.openxmlformats.org/drawingml/2006/picture">
+                <pic:pic xmlns:pic="http://schemas.openxmlformats.org/drawingml/2006/picture">
+                  <pic:nvPicPr>
+                    <pic:cNvPr id="1" name=""/>
+                    <pic:cNvPicPr/>
+                  </pic:nvPicPr>
+                  <pic:blipFill>
+                    <a:blip r:embed="rId62"/>
+                    <a:stretch>
+                      <a:fillRect/>
+                    </a:stretch>
+                  </pic:blipFill>
+                  <pic:spPr>
+                    <a:xfrm>
+                      <a:off x="0" y="0"/>
+                      <a:ext cx="5400040" cy="3407410"/>
+                    </a:xfrm>
+                    <a:prstGeom prst="rect">
+                      <a:avLst/>
+                    </a:prstGeom>
+                  </pic:spPr>
+                </pic:pic>
+              </a:graphicData>
+            </a:graphic>
+          </wp:inline>
+        </w:drawing>
+      </w:r>
+    </w:p>
+    <w:p>
+      <w:pPr>
+        <w:ind w:left="708"/>
+        <w:jc w:val="center"/>
+      </w:pPr>
+      <w:r>
+        <w:t>*44</w:t>
+      </w:r>
+    </w:p>
+    <w:p>
+      <w:pPr>
+        <w:ind w:left="708"/>
+      </w:pPr>
+      <w:r>
+        <w:t>Si todo ha ido bien nos mostrará un mensaje diciendo que se ha realizado correctamente</w:t>
+      </w:r>
+      <w:r>
+        <w:t xml:space="preserve"> y nos mostrara la estructura de carpetas de nuestro proyecto.</w:t>
+      </w:r>
+    </w:p>
+    <w:p>
+      <w:pPr>
+        <w:ind w:left="708"/>
+      </w:pPr>
+      <w:r>
+        <w:rPr>
+          <w:noProof/>
+        </w:rPr>
+        <w:drawing>
+          <wp:inline distT="0" distB="0" distL="0" distR="0" wp14:anchorId="30E1958E" wp14:editId="1B582ED8">
+            <wp:extent cx="5400040" cy="2179955"/>
+            <wp:effectExtent l="0" t="0" r="0" b="0"/>
+            <wp:docPr id="55" name="Imagen 55"/>
+            <wp:cNvGraphicFramePr>
+              <a:graphicFrameLocks xmlns:a="http://schemas.openxmlformats.org/drawingml/2006/main" noChangeAspect="1"/>
+            </wp:cNvGraphicFramePr>
+            <a:graphic xmlns:a="http://schemas.openxmlformats.org/drawingml/2006/main">
+              <a:graphicData uri="http://schemas.openxmlformats.org/drawingml/2006/picture">
+                <pic:pic xmlns:pic="http://schemas.openxmlformats.org/drawingml/2006/picture">
+                  <pic:nvPicPr>
+                    <pic:cNvPr id="1" name=""/>
+                    <pic:cNvPicPr/>
+                  </pic:nvPicPr>
+                  <pic:blipFill>
+                    <a:blip r:embed="rId63"/>
+                    <a:stretch>
+                      <a:fillRect/>
+                    </a:stretch>
+                  </pic:blipFill>
+                  <pic:spPr>
+                    <a:xfrm>
+                      <a:off x="0" y="0"/>
+                      <a:ext cx="5400040" cy="2179955"/>
+                    </a:xfrm>
+                    <a:prstGeom prst="rect">
+                      <a:avLst/>
+                    </a:prstGeom>
+                  </pic:spPr>
+                </pic:pic>
+              </a:graphicData>
+            </a:graphic>
+          </wp:inline>
+        </w:drawing>
+      </w:r>
+    </w:p>
+    <w:p>
+      <w:pPr>
+        <w:ind w:left="708"/>
+        <w:jc w:val="center"/>
+      </w:pPr>
+      <w:r>
+        <w:t>*45</w:t>
+      </w:r>
+      <w:bookmarkStart w:id="26" w:name="_GoBack"/>
+      <w:bookmarkEnd w:id="26"/>
+    </w:p>
+    <w:p>
+      <w:pPr>
+        <w:ind w:left="708"/>
+        <w:jc w:val="center"/>
+      </w:pPr>
+    </w:p>
+    <w:p>
+      <w:pPr>
+        <w:pStyle w:val="Ttulo2"/>
+        <w:numPr>
+          <w:ilvl w:val="0"/>
+          <w:numId w:val="11"/>
+        </w:numPr>
+      </w:pPr>
       <w:bookmarkStart w:id="27" w:name="_Toc16161845"/>
       <w:r>
         <w:t>Enlaces de interés.</w:t>
@@ -7898,7 +7804,7 @@
       <w:r>
         <w:t xml:space="preserve">: </w:t>
       </w:r>
-      <w:hyperlink r:id="rId58" w:history="1">
+      <w:hyperlink r:id="rId64" w:history="1">
         <w:r>
           <w:rPr>
             <w:rStyle w:val="Hipervnculo"/>
@@ -7915,6 +7821,7 @@
         </w:rPr>
       </w:pPr>
       <w:r>
+        <w:lastRenderedPageBreak/>
         <w:t>GitHub para descargarse el proyecto</w:t>
       </w:r>
       <w:r>
@@ -7923,7 +7830,7 @@
         </w:rPr>
         <w:t xml:space="preserve">: </w:t>
       </w:r>
-      <w:hyperlink r:id="rId59" w:history="1">
+      <w:hyperlink r:id="rId65" w:history="1">
         <w:r>
           <w:rPr>
             <w:rStyle w:val="Hipervnculo"/>
@@ -7944,8 +7851,8 @@
       </w:pPr>
     </w:p>
     <w:sectPr>
-      <w:footerReference w:type="default" r:id="rId60"/>
-      <w:footerReference w:type="first" r:id="rId61"/>
+      <w:footerReference w:type="default" r:id="rId66"/>
+      <w:footerReference w:type="first" r:id="rId67"/>
       <w:pgSz w:w="11906" w:h="16838"/>
       <w:pgMar w:top="1417" w:right="1701" w:bottom="1417" w:left="1701" w:header="708" w:footer="708" w:gutter="0"/>
       <w:pgNumType w:start="0"/>
@@ -7992,6 +7899,7 @@
         <w:docPartUnique/>
       </w:docPartObj>
     </w:sdtPr>
+    <w:sdtEndPr/>
     <w:sdtContent>
       <w:p>
         <w:pPr>
@@ -9261,6 +9169,7 @@
     <w:lsdException w:name="HTML Sample" w:semiHidden="1" w:unhideWhenUsed="1"/>
     <w:lsdException w:name="HTML Typewriter" w:semiHidden="1" w:unhideWhenUsed="1"/>
     <w:lsdException w:name="HTML Variable" w:semiHidden="1" w:unhideWhenUsed="1"/>
+    <w:lsdException w:name="Normal Table" w:semiHidden="1" w:unhideWhenUsed="1"/>
     <w:lsdException w:name="annotation subject" w:semiHidden="1" w:unhideWhenUsed="1"/>
     <w:lsdException w:name="No List" w:semiHidden="1" w:unhideWhenUsed="1"/>
     <w:lsdException w:name="Outline List 1" w:semiHidden="1" w:unhideWhenUsed="1"/>
@@ -9303,8 +9212,11 @@
     <w:lsdException w:name="Table Contemporary" w:semiHidden="1" w:unhideWhenUsed="1"/>
     <w:lsdException w:name="Table Elegant" w:semiHidden="1" w:unhideWhenUsed="1"/>
     <w:lsdException w:name="Table Professional" w:semiHidden="1" w:unhideWhenUsed="1"/>
+    <w:lsdException w:name="Table Subtle 1" w:semiHidden="1" w:unhideWhenUsed="1"/>
     <w:lsdException w:name="Table Subtle 2" w:semiHidden="1" w:unhideWhenUsed="1"/>
     <w:lsdException w:name="Table Web 1" w:semiHidden="1" w:unhideWhenUsed="1"/>
+    <w:lsdException w:name="Table Web 2" w:semiHidden="1" w:unhideWhenUsed="1"/>
+    <w:lsdException w:name="Table Web 3" w:semiHidden="1" w:unhideWhenUsed="1"/>
     <w:lsdException w:name="Balloon Text" w:semiHidden="1" w:unhideWhenUsed="1"/>
     <w:lsdException w:name="Table Grid" w:uiPriority="39"/>
     <w:lsdException w:name="Table Theme" w:semiHidden="1" w:unhideWhenUsed="1"/>
@@ -10179,7 +10091,7 @@
 </file>
 
 <file path=customXml/itemProps1.xml><?xml version="1.0" encoding="utf-8"?>
-<ds:datastoreItem xmlns:ds="http://schemas.openxmlformats.org/officeDocument/2006/customXml" ds:itemID="{96202214-321B-4749-91FB-1D94B4985970}">
+<ds:datastoreItem xmlns:ds="http://schemas.openxmlformats.org/officeDocument/2006/customXml" ds:itemID="{ADEB6407-D0B9-438A-9407-F2C5BF5F98C8}">
   <ds:schemaRefs>
     <ds:schemaRef ds:uri="http://schemas.openxmlformats.org/officeDocument/2006/bibliography"/>
   </ds:schemaRefs>

</xml_diff>

<commit_message>
Ya se puede hacer integración continua
</commit_message>
<xml_diff>
--- a/Manual Jamine y Karma.docx
+++ b/Manual Jamine y Karma.docx
@@ -7370,6 +7370,15 @@
       <w:r>
         <w:t xml:space="preserve"> con la integración continua, será el servidor el que se encargue de realizar estos trabajos, y no nuestro ordenador.</w:t>
       </w:r>
+      <w:r>
+        <w:t xml:space="preserve"> Tambien tenemos que cambiar la etiqueta “browser” y ponerle como valor “</w:t>
+      </w:r>
+      <w:r>
+        <w:t>ChromeHeadless</w:t>
+      </w:r>
+      <w:r>
+        <w:t>”.</w:t>
+      </w:r>
     </w:p>
     <w:p>
       <w:pPr>
@@ -7496,7 +7505,6 @@
         <w:ind w:left="708"/>
       </w:pPr>
       <w:r>
-        <w:lastRenderedPageBreak/>
         <w:t>Rellenamos los datos y creamos nuestro nuevo proyecto.</w:t>
       </w:r>
     </w:p>
@@ -7574,7 +7582,6 @@
         </w:numPr>
       </w:pPr>
       <w:r>
-        <w:lastRenderedPageBreak/>
         <w:t>Migración de proyecto a Azure DevOps.</w:t>
       </w:r>
     </w:p>
@@ -8303,7 +8310,7 @@
         <w:ind w:left="708" w:firstLine="2"/>
       </w:pPr>
       <w:r>
-        <w:t>Para esto tenemos que ir a las opciones de la derecha y pulsar sobre nueva tarea, buscar o filtrar las opciones por “npm”</w:t>
+        <w:t>Para ello copiamos y pegamos la etiqueta script de arriba, pero sustituimos sus campos para adaptarla a nuestros requisitos.</w:t>
       </w:r>
     </w:p>
     <w:p>
@@ -8315,12 +8322,11 @@
           <w:noProof/>
           <w:lang w:eastAsia="es-ES"/>
         </w:rPr>
-        <w:lastRenderedPageBreak/>
         <w:drawing>
-          <wp:inline distT="0" distB="0" distL="0" distR="0" wp14:anchorId="02E4EB3A" wp14:editId="16A971BF">
-            <wp:extent cx="5400040" cy="5260340"/>
-            <wp:effectExtent l="0" t="0" r="0" b="0"/>
-            <wp:docPr id="71" name="Imagen 71"/>
+          <wp:inline distT="0" distB="0" distL="0" distR="0" wp14:anchorId="1AFCBA79" wp14:editId="6C8A7CB6">
+            <wp:extent cx="4467225" cy="914400"/>
+            <wp:effectExtent l="0" t="0" r="9525" b="0"/>
+            <wp:docPr id="75" name="Imagen 75"/>
             <wp:cNvGraphicFramePr>
               <a:graphicFrameLocks xmlns:a="http://schemas.openxmlformats.org/drawingml/2006/main" noChangeAspect="1"/>
             </wp:cNvGraphicFramePr>
@@ -8340,7 +8346,7 @@
                   <pic:spPr>
                     <a:xfrm>
                       <a:off x="0" y="0"/>
-                      <a:ext cx="5400040" cy="5260340"/>
+                      <a:ext cx="4467225" cy="914400"/>
                     </a:xfrm>
                     <a:prstGeom prst="rect">
                       <a:avLst/>
@@ -8356,23 +8362,19 @@
     <w:p>
       <w:pPr>
         <w:ind w:left="708" w:firstLine="2"/>
-      </w:pPr>
+        <w:jc w:val="center"/>
+      </w:pPr>
+      <w:r>
+        <w:lastRenderedPageBreak/>
+        <w:t>*52</w:t>
+      </w:r>
     </w:p>
     <w:p>
       <w:pPr>
         <w:ind w:left="708" w:firstLine="2"/>
-        <w:jc w:val="center"/>
-      </w:pPr>
-      <w:r>
-        <w:t>*52</w:t>
-      </w:r>
-    </w:p>
-    <w:p>
-      <w:pPr>
-        <w:ind w:left="708" w:firstLine="2"/>
-      </w:pPr>
-      <w:r>
-        <w:t>Una vez tenemos esto, pinchamos  en la opción “npm “ y rellenamos la pantalla con los datos.</w:t>
+      </w:pPr>
+      <w:r>
+        <w:t>Después, le damos al botón “Save and run” ubicado en la parte superior derecha.</w:t>
       </w:r>
     </w:p>
     <w:p>
@@ -8384,12 +8386,11 @@
           <w:noProof/>
           <w:lang w:eastAsia="es-ES"/>
         </w:rPr>
-        <w:lastRenderedPageBreak/>
         <w:drawing>
-          <wp:inline distT="0" distB="0" distL="0" distR="0" wp14:anchorId="692A02DB" wp14:editId="0BBC86BF">
-            <wp:extent cx="5172075" cy="4943475"/>
-            <wp:effectExtent l="0" t="0" r="9525" b="9525"/>
-            <wp:docPr id="73" name="Imagen 73"/>
+          <wp:inline distT="0" distB="0" distL="0" distR="0" wp14:anchorId="121D0D61" wp14:editId="397C3527">
+            <wp:extent cx="5400040" cy="3562985"/>
+            <wp:effectExtent l="0" t="0" r="0" b="0"/>
+            <wp:docPr id="66" name="Imagen 66"/>
             <wp:cNvGraphicFramePr>
               <a:graphicFrameLocks xmlns:a="http://schemas.openxmlformats.org/drawingml/2006/main" noChangeAspect="1"/>
             </wp:cNvGraphicFramePr>
@@ -8409,7 +8410,7 @@
                   <pic:spPr>
                     <a:xfrm>
                       <a:off x="0" y="0"/>
-                      <a:ext cx="5172075" cy="4943475"/>
+                      <a:ext cx="5400040" cy="3562985"/>
                     </a:xfrm>
                     <a:prstGeom prst="rect">
                       <a:avLst/>
@@ -8436,36 +8437,7 @@
         <w:ind w:left="708" w:firstLine="2"/>
       </w:pPr>
       <w:r>
-        <w:t>1- Elegimos la opción “custom”, ya que no vamos ni a hacer una instalación ni una publicación.</w:t>
-      </w:r>
-    </w:p>
-    <w:p>
-      <w:pPr>
-        <w:ind w:left="708" w:firstLine="2"/>
-      </w:pPr>
-      <w:r>
-        <w:t>2- Aquí debemos indicar la ruta en la que se encuentra nuestro packaje.json, por lo que ponemos un “.” Para indicarle que es en la raíz.</w:t>
-      </w:r>
-    </w:p>
-    <w:p>
-      <w:pPr>
-        <w:ind w:left="708" w:firstLine="2"/>
-      </w:pPr>
-      <w:r>
-        <w:t>3- Aquí ponemos el comando que deseamos que ejecute nuestra P</w:t>
-      </w:r>
-      <w:bookmarkStart w:id="26" w:name="_GoBack"/>
-      <w:bookmarkEnd w:id="26"/>
-      <w:r>
-        <w:t>ipe.</w:t>
-      </w:r>
-    </w:p>
-    <w:p>
-      <w:pPr>
-        <w:ind w:left="708" w:firstLine="2"/>
-      </w:pPr>
-      <w:r>
-        <w:t>Esto dejará un script de compilación similar a este.</w:t>
+        <w:t>Ahora nos saltará un mensaje emergente en el cual nos pedirá un mensaje para hacer el comit. En este tipo de mensajes siempre recomiendo poner la mayor cantidad de información posible respecto a lo que se desea que haga esta rama, ya que apenas nos consume tiempo y dejará muy claro a futuros programadores para que vale.</w:t>
       </w:r>
     </w:p>
     <w:p>
@@ -8479,10 +8451,10 @@
         </w:rPr>
         <w:lastRenderedPageBreak/>
         <w:drawing>
-          <wp:inline distT="0" distB="0" distL="0" distR="0" wp14:anchorId="2B93E9D9" wp14:editId="55BBC993">
-            <wp:extent cx="5400040" cy="5210175"/>
-            <wp:effectExtent l="0" t="0" r="0" b="9525"/>
-            <wp:docPr id="74" name="Imagen 74"/>
+          <wp:inline distT="0" distB="0" distL="0" distR="0" wp14:anchorId="60D6A011" wp14:editId="5A94FDC0">
+            <wp:extent cx="5400040" cy="4934585"/>
+            <wp:effectExtent l="0" t="0" r="0" b="0"/>
+            <wp:docPr id="67" name="Imagen 67"/>
             <wp:cNvGraphicFramePr>
               <a:graphicFrameLocks xmlns:a="http://schemas.openxmlformats.org/drawingml/2006/main" noChangeAspect="1"/>
             </wp:cNvGraphicFramePr>
@@ -8502,7 +8474,7 @@
                   <pic:spPr>
                     <a:xfrm>
                       <a:off x="0" y="0"/>
-                      <a:ext cx="5400040" cy="5210175"/>
+                      <a:ext cx="5400040" cy="4934585"/>
                     </a:xfrm>
                     <a:prstGeom prst="rect">
                       <a:avLst/>
@@ -8529,7 +8501,7 @@
         <w:ind w:left="708" w:firstLine="2"/>
       </w:pPr>
       <w:r>
-        <w:t>Después, le damos al botón “Save and run” ubicado en la parte superior derecha.</w:t>
+        <w:t>Después de esto, el navegador avanzará a una página web que contendrá un Log de los procesos que está haciendo Azure.</w:t>
       </w:r>
     </w:p>
     <w:p>
@@ -8543,10 +8515,10 @@
         </w:rPr>
         <w:lastRenderedPageBreak/>
         <w:drawing>
-          <wp:inline distT="0" distB="0" distL="0" distR="0" wp14:anchorId="121D0D61" wp14:editId="397C3527">
-            <wp:extent cx="5400040" cy="3562985"/>
-            <wp:effectExtent l="0" t="0" r="0" b="0"/>
-            <wp:docPr id="66" name="Imagen 66"/>
+          <wp:inline distT="0" distB="0" distL="0" distR="0" wp14:anchorId="33EE613C" wp14:editId="776C9E6E">
+            <wp:extent cx="5400040" cy="3921760"/>
+            <wp:effectExtent l="0" t="0" r="0" b="2540"/>
+            <wp:docPr id="68" name="Imagen 68"/>
             <wp:cNvGraphicFramePr>
               <a:graphicFrameLocks xmlns:a="http://schemas.openxmlformats.org/drawingml/2006/main" noChangeAspect="1"/>
             </wp:cNvGraphicFramePr>
@@ -8566,7 +8538,7 @@
                   <pic:spPr>
                     <a:xfrm>
                       <a:off x="0" y="0"/>
-                      <a:ext cx="5400040" cy="3562985"/>
+                      <a:ext cx="5400040" cy="3921760"/>
                     </a:xfrm>
                     <a:prstGeom prst="rect">
                       <a:avLst/>
@@ -8585,7 +8557,7 @@
         <w:jc w:val="center"/>
       </w:pPr>
       <w:r>
-        <w:t>*53</w:t>
+        <w:t>*55</w:t>
       </w:r>
     </w:p>
     <w:p>
@@ -8593,13 +8565,33 @@
         <w:ind w:left="708" w:firstLine="2"/>
       </w:pPr>
       <w:r>
-        <w:t>Ahora nos saltará un mensaje emergente en el cual nos pedirá un mensaje para hacer el comit. En este tipo de mensajes siempre recomiendo poner la mayor cantidad de información posible respecto a lo que se desea que haga esta rama, ya que apenas nos consume tiempo y dejará muy claro a futuros programadores para que vale.</w:t>
+        <w:t>Como se puede ver, lo que est</w:t>
+      </w:r>
+      <w:r>
+        <w:t>á haciendo ahora mismo nuestra P</w:t>
+      </w:r>
+      <w:r>
+        <w:t>ipe, es ejecutar uno por uno y en orden todos los comandos que le hemos especificado en la</w:t>
+      </w:r>
+      <w:r>
+        <w:t>s</w:t>
+      </w:r>
+      <w:r>
+        <w:t xml:space="preserve"> foto</w:t>
+      </w:r>
+      <w:r>
+        <w:t>s 51 y 52.</w:t>
       </w:r>
     </w:p>
     <w:p>
       <w:pPr>
         <w:ind w:left="708" w:firstLine="2"/>
       </w:pPr>
+      <w:r>
+        <w:t>Si hemos seguido todos los pasos correctamente, deberíamos ver una pantalla similar a esta, la cual nos indicara que todo se ha realizado correctamente.</w:t>
+      </w:r>
+    </w:p>
+    <w:p>
       <w:r>
         <w:rPr>
           <w:noProof/>
@@ -8607,10 +8599,10 @@
         </w:rPr>
         <w:lastRenderedPageBreak/>
         <w:drawing>
-          <wp:inline distT="0" distB="0" distL="0" distR="0" wp14:anchorId="60D6A011" wp14:editId="5A94FDC0">
-            <wp:extent cx="5400040" cy="4934585"/>
+          <wp:inline distT="0" distB="0" distL="0" distR="0" wp14:anchorId="1723208F" wp14:editId="39A4C5D9">
+            <wp:extent cx="5295900" cy="5143500"/>
             <wp:effectExtent l="0" t="0" r="0" b="0"/>
-            <wp:docPr id="67" name="Imagen 67"/>
+            <wp:docPr id="76" name="Imagen 76"/>
             <wp:cNvGraphicFramePr>
               <a:graphicFrameLocks xmlns:a="http://schemas.openxmlformats.org/drawingml/2006/main" noChangeAspect="1"/>
             </wp:cNvGraphicFramePr>
@@ -8630,7 +8622,7 @@
                   <pic:spPr>
                     <a:xfrm>
                       <a:off x="0" y="0"/>
-                      <a:ext cx="5400040" cy="4934585"/>
+                      <a:ext cx="5295900" cy="5143500"/>
                     </a:xfrm>
                     <a:prstGeom prst="rect">
                       <a:avLst/>
@@ -8645,113 +8637,13 @@
     </w:p>
     <w:p>
       <w:pPr>
-        <w:ind w:left="708" w:firstLine="2"/>
         <w:jc w:val="center"/>
       </w:pPr>
       <w:r>
-        <w:t>*54</w:t>
-      </w:r>
-    </w:p>
-    <w:p>
-      <w:pPr>
-        <w:ind w:left="708" w:firstLine="2"/>
-      </w:pPr>
-      <w:r>
-        <w:t>Después de esto, el navegador avanzará a una página web que contendrá un Log de los procesos que está haciendo Azure.</w:t>
-      </w:r>
-    </w:p>
-    <w:p>
-      <w:pPr>
-        <w:ind w:left="708" w:firstLine="2"/>
-      </w:pPr>
-      <w:r>
-        <w:rPr>
-          <w:noProof/>
-          <w:lang w:eastAsia="es-ES"/>
-        </w:rPr>
-        <w:lastRenderedPageBreak/>
-        <w:drawing>
-          <wp:inline distT="0" distB="0" distL="0" distR="0" wp14:anchorId="33EE613C" wp14:editId="776C9E6E">
-            <wp:extent cx="5400040" cy="3921760"/>
-            <wp:effectExtent l="0" t="0" r="0" b="2540"/>
-            <wp:docPr id="68" name="Imagen 68"/>
-            <wp:cNvGraphicFramePr>
-              <a:graphicFrameLocks xmlns:a="http://schemas.openxmlformats.org/drawingml/2006/main" noChangeAspect="1"/>
-            </wp:cNvGraphicFramePr>
-            <a:graphic xmlns:a="http://schemas.openxmlformats.org/drawingml/2006/main">
-              <a:graphicData uri="http://schemas.openxmlformats.org/drawingml/2006/picture">
-                <pic:pic xmlns:pic="http://schemas.openxmlformats.org/drawingml/2006/picture">
-                  <pic:nvPicPr>
-                    <pic:cNvPr id="1" name=""/>
-                    <pic:cNvPicPr/>
-                  </pic:nvPicPr>
-                  <pic:blipFill>
-                    <a:blip r:embed="rId77"/>
-                    <a:stretch>
-                      <a:fillRect/>
-                    </a:stretch>
-                  </pic:blipFill>
-                  <pic:spPr>
-                    <a:xfrm>
-                      <a:off x="0" y="0"/>
-                      <a:ext cx="5400040" cy="3921760"/>
-                    </a:xfrm>
-                    <a:prstGeom prst="rect">
-                      <a:avLst/>
-                    </a:prstGeom>
-                  </pic:spPr>
-                </pic:pic>
-              </a:graphicData>
-            </a:graphic>
-          </wp:inline>
-        </w:drawing>
-      </w:r>
-    </w:p>
-    <w:p>
-      <w:pPr>
-        <w:ind w:left="708" w:firstLine="2"/>
-        <w:jc w:val="center"/>
-      </w:pPr>
-      <w:r>
-        <w:t>*55</w:t>
-      </w:r>
-    </w:p>
-    <w:p>
-      <w:pPr>
-        <w:ind w:left="708" w:firstLine="2"/>
-      </w:pPr>
-      <w:r>
-        <w:t>Como se puede ver, lo que est</w:t>
-      </w:r>
-      <w:r>
-        <w:t>á haciendo ahora mismo nuestra P</w:t>
-      </w:r>
-      <w:r>
-        <w:t>ipe, es ejecutar uno por uno y en orden todos los comandos que le hemos especificado en la</w:t>
-      </w:r>
-      <w:r>
-        <w:t>s</w:t>
-      </w:r>
-      <w:r>
-        <w:t xml:space="preserve"> foto</w:t>
-      </w:r>
-      <w:r>
-        <w:t>s 51 y 52.</w:t>
-      </w:r>
-    </w:p>
-    <w:p>
-      <w:pPr>
-        <w:ind w:left="708" w:firstLine="2"/>
-      </w:pPr>
-    </w:p>
-    <w:p>
-      <w:pPr>
-        <w:ind w:left="708" w:firstLine="2"/>
-        <w:jc w:val="center"/>
-      </w:pPr>
-      <w:r>
-        <w:t>*56</w:t>
-      </w:r>
+        <w:t>*36</w:t>
+      </w:r>
+      <w:bookmarkStart w:id="26" w:name="_GoBack"/>
+      <w:bookmarkEnd w:id="26"/>
     </w:p>
     <w:p>
       <w:pPr>
@@ -8817,7 +8709,7 @@
       <w:r>
         <w:t xml:space="preserve">: </w:t>
       </w:r>
-      <w:hyperlink r:id="rId78" w:history="1">
+      <w:hyperlink r:id="rId77" w:history="1">
         <w:r>
           <w:rPr>
             <w:rStyle w:val="Hipervnculo"/>
@@ -8842,7 +8734,7 @@
         </w:rPr>
         <w:t xml:space="preserve">: </w:t>
       </w:r>
-      <w:hyperlink r:id="rId79" w:history="1">
+      <w:hyperlink r:id="rId78" w:history="1">
         <w:r>
           <w:rPr>
             <w:rStyle w:val="Hipervnculo"/>
@@ -8863,8 +8755,8 @@
       </w:pPr>
     </w:p>
     <w:sectPr>
-      <w:footerReference w:type="default" r:id="rId80"/>
-      <w:footerReference w:type="first" r:id="rId81"/>
+      <w:footerReference w:type="default" r:id="rId79"/>
+      <w:footerReference w:type="first" r:id="rId80"/>
       <w:pgSz w:w="11906" w:h="16838"/>
       <w:pgMar w:top="1417" w:right="1701" w:bottom="1417" w:left="1701" w:header="708" w:footer="708" w:gutter="0"/>
       <w:pgNumType w:start="0"/>
@@ -11112,7 +11004,7 @@
 </file>
 
 <file path=customXml/itemProps1.xml><?xml version="1.0" encoding="utf-8"?>
-<ds:datastoreItem xmlns:ds="http://schemas.openxmlformats.org/officeDocument/2006/customXml" ds:itemID="{5C466A21-2206-421B-BC48-81E2235B709C}">
+<ds:datastoreItem xmlns:ds="http://schemas.openxmlformats.org/officeDocument/2006/customXml" ds:itemID="{86A776E6-AE67-4DF2-90A9-EF712EDE6D9A}">
   <ds:schemaRefs>
     <ds:schemaRef ds:uri="http://schemas.openxmlformats.org/officeDocument/2006/bibliography"/>
   </ds:schemaRefs>

</xml_diff>